<commit_message>
cambios al documento de cici
</commit_message>
<xml_diff>
--- a/CICI/Formato Resumen CICI 2025 Juan Calpa - Cristhian Padilla.docx
+++ b/CICI/Formato Resumen CICI 2025 Juan Calpa - Cristhian Padilla.docx
@@ -414,23 +414,54 @@
           <w:sz w:val="24"/>
           <w:szCs w:val="24"/>
         </w:rPr>
-        <w:t xml:space="preserve"> Juan David </w:t>
-      </w:r>
-      <w:proofErr w:type="spellStart"/>
-      <w:r>
-        <w:rPr>
-          <w:rFonts w:ascii="Garamond" w:eastAsia="Garamond" w:hAnsi="Garamond" w:cs="Garamond"/>
+        <w:t xml:space="preserve"> Juan David Calpa López</w:t>
+      </w:r>
+      <w:r>
+        <w:rPr>
+          <w:rFonts w:ascii="Garamond" w:eastAsia="Garamond" w:hAnsi="Garamond" w:cs="Garamond"/>
+          <w:color w:val="000000"/>
+          <w:sz w:val="24"/>
+          <w:szCs w:val="24"/>
+        </w:rPr>
+        <w:t xml:space="preserve">; Cristhian David Padilla Delgado </w:t>
+      </w:r>
+    </w:p>
+    <w:p>
+      <w:pPr>
+        <w:spacing w:after="0" w:line="240" w:lineRule="auto"/>
+        <w:jc w:val="center"/>
+        <w:rPr>
+          <w:rFonts w:ascii="Garamond" w:eastAsia="Garamond" w:hAnsi="Garamond" w:cs="Garamond"/>
+          <w:color w:val="000000"/>
+          <w:sz w:val="24"/>
+          <w:szCs w:val="24"/>
+        </w:rPr>
+      </w:pPr>
+      <w:r>
+        <w:rPr>
+          <w:rFonts w:ascii="Garamond" w:eastAsia="Garamond" w:hAnsi="Garamond" w:cs="Garamond"/>
+          <w:b/>
+          <w:color w:val="000000"/>
+          <w:sz w:val="24"/>
+          <w:szCs w:val="24"/>
+        </w:rPr>
+        <w:t>Asesores</w:t>
+      </w:r>
+      <w:r>
+        <w:rPr>
+          <w:rFonts w:ascii="Garamond" w:eastAsia="Garamond" w:hAnsi="Garamond" w:cs="Garamond"/>
+          <w:b/>
           <w:bCs/>
           <w:color w:val="000000"/>
           <w:sz w:val="24"/>
           <w:szCs w:val="24"/>
         </w:rPr>
-        <w:t>Calpa</w:t>
-      </w:r>
-      <w:proofErr w:type="spellEnd"/>
-      <w:r>
-        <w:rPr>
-          <w:rFonts w:ascii="Garamond" w:eastAsia="Garamond" w:hAnsi="Garamond" w:cs="Garamond"/>
+        <w:t>:</w:t>
+      </w:r>
+      <w:r>
+        <w:rPr>
+          <w:rFonts w:ascii="Garamond" w:eastAsia="Garamond" w:hAnsi="Garamond" w:cs="Garamond"/>
+          <w:b/>
           <w:bCs/>
           <w:color w:val="000000"/>
           <w:sz w:val="24"/>
@@ -441,21 +472,11 @@
       <w:r>
         <w:rPr>
           <w:rFonts w:ascii="Garamond" w:eastAsia="Garamond" w:hAnsi="Garamond" w:cs="Garamond"/>
-          <w:bCs/>
-          <w:color w:val="000000"/>
-          <w:sz w:val="24"/>
-          <w:szCs w:val="24"/>
-        </w:rPr>
-        <w:t>López</w:t>
-      </w:r>
-      <w:r>
-        <w:rPr>
-          <w:rFonts w:ascii="Garamond" w:eastAsia="Garamond" w:hAnsi="Garamond" w:cs="Garamond"/>
-          <w:color w:val="000000"/>
-          <w:sz w:val="24"/>
-          <w:szCs w:val="24"/>
-        </w:rPr>
-        <w:t xml:space="preserve">; Cristhian David Padilla Delgado </w:t>
+          <w:color w:val="000000"/>
+          <w:sz w:val="24"/>
+          <w:szCs w:val="24"/>
+        </w:rPr>
+        <w:t>Jair Steven Calderon Huertas; Luis Gabriel Lafaurie Ponce</w:t>
       </w:r>
     </w:p>
     <w:p>
@@ -464,69 +485,17 @@
         <w:jc w:val="center"/>
         <w:rPr>
           <w:rFonts w:ascii="Garamond" w:eastAsia="Garamond" w:hAnsi="Garamond" w:cs="Garamond"/>
-          <w:color w:val="000000"/>
-          <w:sz w:val="24"/>
-          <w:szCs w:val="24"/>
-        </w:rPr>
-      </w:pPr>
-      <w:r>
-        <w:rPr>
-          <w:rFonts w:ascii="Garamond" w:eastAsia="Garamond" w:hAnsi="Garamond" w:cs="Garamond"/>
-          <w:b/>
-          <w:color w:val="000000"/>
-          <w:sz w:val="24"/>
-          <w:szCs w:val="24"/>
-        </w:rPr>
-        <w:t>Asesores</w:t>
-      </w:r>
-      <w:r>
-        <w:rPr>
-          <w:rFonts w:ascii="Garamond" w:eastAsia="Garamond" w:hAnsi="Garamond" w:cs="Garamond"/>
-          <w:color w:val="000000"/>
-          <w:sz w:val="24"/>
-          <w:szCs w:val="24"/>
-        </w:rPr>
-        <w:t xml:space="preserve">; Jair Steven </w:t>
-      </w:r>
-      <w:proofErr w:type="spellStart"/>
-      <w:r>
-        <w:rPr>
-          <w:rFonts w:ascii="Garamond" w:eastAsia="Garamond" w:hAnsi="Garamond" w:cs="Garamond"/>
-          <w:color w:val="000000"/>
-          <w:sz w:val="24"/>
-          <w:szCs w:val="24"/>
-        </w:rPr>
-        <w:t>Calderon</w:t>
-      </w:r>
-      <w:proofErr w:type="spellEnd"/>
-      <w:r>
-        <w:rPr>
-          <w:rFonts w:ascii="Garamond" w:eastAsia="Garamond" w:hAnsi="Garamond" w:cs="Garamond"/>
-          <w:color w:val="000000"/>
-          <w:sz w:val="24"/>
-          <w:szCs w:val="24"/>
-        </w:rPr>
-        <w:t xml:space="preserve"> Huertas; Luis Gabriel </w:t>
-      </w:r>
-      <w:proofErr w:type="spellStart"/>
-      <w:r>
-        <w:rPr>
-          <w:rFonts w:ascii="Garamond" w:eastAsia="Garamond" w:hAnsi="Garamond" w:cs="Garamond"/>
-          <w:color w:val="000000"/>
-          <w:sz w:val="24"/>
-          <w:szCs w:val="24"/>
-        </w:rPr>
-        <w:t>Lafaurie</w:t>
-      </w:r>
-      <w:proofErr w:type="spellEnd"/>
-      <w:r>
-        <w:rPr>
-          <w:rFonts w:ascii="Garamond" w:eastAsia="Garamond" w:hAnsi="Garamond" w:cs="Garamond"/>
-          <w:color w:val="000000"/>
-          <w:sz w:val="24"/>
-          <w:szCs w:val="24"/>
-        </w:rPr>
-        <w:t xml:space="preserve"> Ponce</w:t>
+          <w:sz w:val="24"/>
+          <w:szCs w:val="24"/>
+        </w:rPr>
+      </w:pPr>
+      <w:r>
+        <w:rPr>
+          <w:rFonts w:ascii="Garamond" w:eastAsia="Garamond" w:hAnsi="Garamond" w:cs="Garamond"/>
+          <w:sz w:val="24"/>
+          <w:szCs w:val="24"/>
+        </w:rPr>
+        <w:t>Institución Universidad Mariana:</w:t>
       </w:r>
     </w:p>
     <w:p>
@@ -535,18 +504,94 @@
         <w:jc w:val="center"/>
         <w:rPr>
           <w:rFonts w:ascii="Garamond" w:eastAsia="Garamond" w:hAnsi="Garamond" w:cs="Garamond"/>
-          <w:sz w:val="24"/>
-          <w:szCs w:val="24"/>
-        </w:rPr>
-      </w:pPr>
-      <w:r>
-        <w:rPr>
-          <w:rFonts w:ascii="Garamond" w:eastAsia="Garamond" w:hAnsi="Garamond" w:cs="Garamond"/>
-          <w:sz w:val="24"/>
-          <w:szCs w:val="24"/>
-        </w:rPr>
-        <w:t>Institución Universidad Mariana:</w:t>
-      </w:r>
+          <w:b/>
+          <w:sz w:val="24"/>
+          <w:szCs w:val="24"/>
+          <w:lang w:val="en-US"/>
+        </w:rPr>
+      </w:pPr>
+      <w:r>
+        <w:rPr>
+          <w:rFonts w:ascii="Garamond" w:eastAsia="Garamond" w:hAnsi="Garamond" w:cs="Garamond"/>
+          <w:sz w:val="24"/>
+          <w:szCs w:val="24"/>
+          <w:lang w:val="en-US"/>
+        </w:rPr>
+        <w:t>Email</w:t>
+      </w:r>
+      <w:r>
+        <w:rPr>
+          <w:rFonts w:ascii="Garamond" w:eastAsia="Garamond" w:hAnsi="Garamond" w:cs="Garamond"/>
+          <w:sz w:val="24"/>
+          <w:szCs w:val="24"/>
+          <w:lang w:val="en-US"/>
+        </w:rPr>
+        <w:t>: juand.calpa221@umariana.edu.co; cristhiand.padilla221@</w:t>
+      </w:r>
+      <w:r>
+        <w:rPr>
+          <w:rFonts w:ascii="Garamond" w:eastAsia="Garamond" w:hAnsi="Garamond" w:cs="Garamond"/>
+          <w:sz w:val="24"/>
+          <w:szCs w:val="24"/>
+          <w:lang w:val="en-US"/>
+        </w:rPr>
+        <w:t>umariana.edu.co</w:t>
+      </w:r>
+      <w:r>
+        <w:rPr>
+          <w:rFonts w:ascii="Garamond" w:eastAsia="Garamond" w:hAnsi="Garamond" w:cs="Garamond"/>
+          <w:sz w:val="24"/>
+          <w:szCs w:val="24"/>
+          <w:lang w:val="en-US"/>
+        </w:rPr>
+        <w:t>;</w:t>
+      </w:r>
+      <w:r>
+        <w:t xml:space="preserve"> </w:t>
+      </w:r>
+      <w:r>
+        <w:rPr>
+          <w:rFonts w:ascii="Garamond" w:eastAsia="Garamond" w:hAnsi="Garamond" w:cs="Garamond"/>
+          <w:sz w:val="24"/>
+          <w:szCs w:val="24"/>
+          <w:lang w:val="en-US"/>
+        </w:rPr>
+        <w:t>jaircalderon@umariana.edu.co</w:t>
+      </w:r>
+      <w:r>
+        <w:rPr>
+          <w:rFonts w:ascii="Garamond" w:eastAsia="Garamond" w:hAnsi="Garamond" w:cs="Garamond"/>
+          <w:sz w:val="24"/>
+          <w:szCs w:val="24"/>
+          <w:lang w:val="en-US"/>
+        </w:rPr>
+        <w:t>;</w:t>
+      </w:r>
+      <w:r>
+        <w:t xml:space="preserve"> </w:t>
+      </w:r>
+      <w:r>
+        <w:rPr>
+          <w:rFonts w:ascii="Garamond" w:eastAsia="Garamond" w:hAnsi="Garamond" w:cs="Garamond"/>
+          <w:sz w:val="24"/>
+          <w:szCs w:val="24"/>
+          <w:lang w:val="en-US"/>
+        </w:rPr>
+        <w:t>luisga.lafaurie@umariana.edu.co</w:t>
+      </w:r>
+    </w:p>
+    <w:p>
+      <w:pPr>
+        <w:spacing w:after="0" w:line="240" w:lineRule="auto"/>
+        <w:jc w:val="both"/>
+        <w:rPr>
+          <w:rFonts w:ascii="Garamond" w:eastAsia="Garamond" w:hAnsi="Garamond" w:cs="Garamond"/>
+          <w:b/>
+          <w:sz w:val="24"/>
+          <w:szCs w:val="24"/>
+          <w:lang w:val="en-US"/>
+        </w:rPr>
+      </w:pPr>
     </w:p>
     <w:p>
       <w:pPr>
@@ -557,480 +602,15 @@
           <w:b/>
           <w:sz w:val="24"/>
           <w:szCs w:val="24"/>
-          <w:lang w:val="en-US"/>
-        </w:rPr>
-      </w:pPr>
-      <w:r>
-        <w:rPr>
-          <w:rFonts w:ascii="Garamond" w:eastAsia="Garamond" w:hAnsi="Garamond" w:cs="Garamond"/>
-          <w:sz w:val="24"/>
-          <w:szCs w:val="24"/>
-          <w:lang w:val="en-US"/>
-        </w:rPr>
-        <w:t>Email</w:t>
-      </w:r>
-      <w:r>
-        <w:rPr>
-          <w:rFonts w:ascii="Garamond" w:eastAsia="Garamond" w:hAnsi="Garamond" w:cs="Garamond"/>
-          <w:sz w:val="24"/>
-          <w:szCs w:val="24"/>
-          <w:lang w:val="en-US"/>
-        </w:rPr>
-        <w:t xml:space="preserve">: </w:t>
-      </w:r>
-      <w:proofErr w:type="gramStart"/>
-      <w:r>
-        <w:rPr>
-          <w:rFonts w:ascii="Garamond" w:eastAsia="Garamond" w:hAnsi="Garamond" w:cs="Garamond"/>
-          <w:sz w:val="24"/>
-          <w:szCs w:val="24"/>
-          <w:lang w:val="en-US"/>
-        </w:rPr>
-        <w:t>juand.calpa</w:t>
-      </w:r>
-      <w:proofErr w:type="gramEnd"/>
-      <w:r>
-        <w:rPr>
-          <w:rFonts w:ascii="Garamond" w:eastAsia="Garamond" w:hAnsi="Garamond" w:cs="Garamond"/>
-          <w:sz w:val="24"/>
-          <w:szCs w:val="24"/>
-          <w:lang w:val="en-US"/>
-        </w:rPr>
-        <w:t>221@umariana .edu.co; cristhiand.padilla221@</w:t>
-      </w:r>
-      <w:r>
-        <w:rPr>
-          <w:rFonts w:ascii="Garamond" w:eastAsia="Garamond" w:hAnsi="Garamond" w:cs="Garamond"/>
-          <w:sz w:val="24"/>
-          <w:szCs w:val="24"/>
-          <w:lang w:val="en-US"/>
-        </w:rPr>
-        <w:t>umariana.edu.co</w:t>
-      </w:r>
-      <w:r>
-        <w:rPr>
-          <w:rFonts w:ascii="Garamond" w:eastAsia="Garamond" w:hAnsi="Garamond" w:cs="Garamond"/>
-          <w:sz w:val="24"/>
-          <w:szCs w:val="24"/>
-          <w:lang w:val="en-US"/>
-        </w:rPr>
-        <w:t>;</w:t>
-      </w:r>
-      <w:r>
-        <w:t xml:space="preserve"> </w:t>
-      </w:r>
-      <w:r>
-        <w:rPr>
-          <w:rFonts w:ascii="Garamond" w:eastAsia="Garamond" w:hAnsi="Garamond" w:cs="Garamond"/>
-          <w:sz w:val="24"/>
-          <w:szCs w:val="24"/>
-          <w:lang w:val="en-US"/>
-        </w:rPr>
-        <w:t>jaircalderon@umariana.edu.co</w:t>
-      </w:r>
-      <w:r>
-        <w:rPr>
-          <w:rFonts w:ascii="Garamond" w:eastAsia="Garamond" w:hAnsi="Garamond" w:cs="Garamond"/>
-          <w:sz w:val="24"/>
-          <w:szCs w:val="24"/>
-          <w:lang w:val="en-US"/>
-        </w:rPr>
-        <w:t>;</w:t>
-      </w:r>
-      <w:r>
-        <w:t xml:space="preserve"> </w:t>
-      </w:r>
-      <w:r>
-        <w:rPr>
-          <w:rFonts w:ascii="Garamond" w:eastAsia="Garamond" w:hAnsi="Garamond" w:cs="Garamond"/>
-          <w:sz w:val="24"/>
-          <w:szCs w:val="24"/>
-          <w:lang w:val="en-US"/>
-        </w:rPr>
-        <w:t>luisga.lafaurie@umariana.edu.co</w:t>
-      </w:r>
-    </w:p>
-    <w:p>
-      <w:pPr>
-        <w:spacing w:after="0" w:line="240" w:lineRule="auto"/>
-        <w:jc w:val="center"/>
-        <w:rPr>
-          <w:rFonts w:ascii="Garamond" w:eastAsia="Garamond" w:hAnsi="Garamond" w:cs="Garamond"/>
-          <w:b/>
-          <w:sz w:val="24"/>
-          <w:szCs w:val="24"/>
-          <w:lang w:val="en-US"/>
-        </w:rPr>
-      </w:pPr>
-    </w:p>
-    <w:p>
-      <w:pPr>
-        <w:spacing w:after="0" w:line="240" w:lineRule="auto"/>
-        <w:jc w:val="center"/>
-        <w:rPr>
-          <w:rFonts w:ascii="Garamond" w:eastAsia="Garamond" w:hAnsi="Garamond" w:cs="Garamond"/>
-          <w:b/>
-          <w:i/>
-          <w:sz w:val="24"/>
-          <w:szCs w:val="24"/>
-          <w:lang w:val="en-US"/>
-        </w:rPr>
-      </w:pPr>
-    </w:p>
-    <w:p>
-      <w:pPr>
-        <w:spacing w:after="0" w:line="240" w:lineRule="auto"/>
-        <w:jc w:val="center"/>
-        <w:rPr>
-          <w:rFonts w:ascii="Garamond" w:eastAsia="Garamond" w:hAnsi="Garamond" w:cs="Garamond"/>
-          <w:b/>
-          <w:i/>
-          <w:sz w:val="24"/>
-          <w:szCs w:val="24"/>
-          <w:lang w:val="en-US"/>
-        </w:rPr>
-      </w:pPr>
-    </w:p>
-    <w:p>
-      <w:pPr>
-        <w:spacing w:after="0" w:line="240" w:lineRule="auto"/>
-        <w:jc w:val="center"/>
-        <w:rPr>
-          <w:rFonts w:ascii="Garamond" w:eastAsia="Garamond" w:hAnsi="Garamond" w:cs="Garamond"/>
-          <w:b/>
-          <w:i/>
-          <w:sz w:val="24"/>
-          <w:szCs w:val="24"/>
-          <w:lang w:val="en-US"/>
-        </w:rPr>
-      </w:pPr>
-    </w:p>
-    <w:p>
-      <w:pPr>
-        <w:spacing w:after="0" w:line="240" w:lineRule="auto"/>
-        <w:jc w:val="center"/>
-        <w:rPr>
-          <w:rFonts w:ascii="Garamond" w:eastAsia="Garamond" w:hAnsi="Garamond" w:cs="Garamond"/>
-          <w:b/>
-          <w:i/>
-          <w:sz w:val="24"/>
-          <w:szCs w:val="24"/>
-          <w:lang w:val="en-US"/>
-        </w:rPr>
-      </w:pPr>
-    </w:p>
-    <w:p>
-      <w:pPr>
-        <w:spacing w:after="0" w:line="240" w:lineRule="auto"/>
-        <w:jc w:val="center"/>
-        <w:rPr>
-          <w:rFonts w:ascii="Garamond" w:eastAsia="Garamond" w:hAnsi="Garamond" w:cs="Garamond"/>
-          <w:b/>
-          <w:i/>
-          <w:sz w:val="24"/>
-          <w:szCs w:val="24"/>
-          <w:lang w:val="en-US"/>
-        </w:rPr>
-      </w:pPr>
-    </w:p>
-    <w:p>
-      <w:pPr>
-        <w:spacing w:after="0" w:line="240" w:lineRule="auto"/>
-        <w:jc w:val="center"/>
-        <w:rPr>
-          <w:rFonts w:ascii="Garamond" w:eastAsia="Garamond" w:hAnsi="Garamond" w:cs="Garamond"/>
-          <w:b/>
-          <w:i/>
-          <w:sz w:val="24"/>
-          <w:szCs w:val="24"/>
-          <w:lang w:val="en-US"/>
-        </w:rPr>
-      </w:pPr>
-    </w:p>
-    <w:p>
-      <w:pPr>
-        <w:spacing w:after="0" w:line="240" w:lineRule="auto"/>
-        <w:jc w:val="center"/>
-        <w:rPr>
-          <w:rFonts w:ascii="Garamond" w:eastAsia="Garamond" w:hAnsi="Garamond" w:cs="Garamond"/>
-          <w:b/>
-          <w:i/>
-          <w:sz w:val="24"/>
-          <w:szCs w:val="24"/>
-          <w:lang w:val="en-US"/>
-        </w:rPr>
-      </w:pPr>
-    </w:p>
-    <w:p>
-      <w:pPr>
-        <w:spacing w:after="0" w:line="240" w:lineRule="auto"/>
-        <w:jc w:val="center"/>
-        <w:rPr>
-          <w:rFonts w:ascii="Garamond" w:eastAsia="Garamond" w:hAnsi="Garamond" w:cs="Garamond"/>
-          <w:b/>
-          <w:i/>
-          <w:sz w:val="24"/>
-          <w:szCs w:val="24"/>
-          <w:lang w:val="en-US"/>
-        </w:rPr>
-      </w:pPr>
-    </w:p>
-    <w:p>
-      <w:pPr>
-        <w:spacing w:after="0" w:line="240" w:lineRule="auto"/>
-        <w:jc w:val="center"/>
-        <w:rPr>
-          <w:rFonts w:ascii="Garamond" w:eastAsia="Garamond" w:hAnsi="Garamond" w:cs="Garamond"/>
-          <w:b/>
-          <w:i/>
-          <w:sz w:val="24"/>
-          <w:szCs w:val="24"/>
-          <w:lang w:val="en-US"/>
-        </w:rPr>
-      </w:pPr>
-    </w:p>
-    <w:p>
-      <w:pPr>
-        <w:spacing w:after="0" w:line="240" w:lineRule="auto"/>
-        <w:jc w:val="center"/>
-        <w:rPr>
-          <w:rFonts w:ascii="Garamond" w:eastAsia="Garamond" w:hAnsi="Garamond" w:cs="Garamond"/>
-          <w:b/>
-          <w:i/>
-          <w:sz w:val="24"/>
-          <w:szCs w:val="24"/>
-          <w:lang w:val="en-US"/>
-        </w:rPr>
-      </w:pPr>
-    </w:p>
-    <w:p>
-      <w:pPr>
-        <w:spacing w:after="0" w:line="240" w:lineRule="auto"/>
-        <w:jc w:val="center"/>
-        <w:rPr>
-          <w:rFonts w:ascii="Garamond" w:eastAsia="Garamond" w:hAnsi="Garamond" w:cs="Garamond"/>
-          <w:b/>
-          <w:i/>
-          <w:sz w:val="24"/>
-          <w:szCs w:val="24"/>
-          <w:lang w:val="en-US"/>
-        </w:rPr>
-      </w:pPr>
-    </w:p>
-    <w:p>
-      <w:pPr>
-        <w:spacing w:after="0" w:line="240" w:lineRule="auto"/>
-        <w:jc w:val="center"/>
-        <w:rPr>
-          <w:rFonts w:ascii="Garamond" w:eastAsia="Garamond" w:hAnsi="Garamond" w:cs="Garamond"/>
-          <w:b/>
-          <w:i/>
-          <w:sz w:val="24"/>
-          <w:szCs w:val="24"/>
-          <w:lang w:val="en-US"/>
-        </w:rPr>
-      </w:pPr>
-    </w:p>
-    <w:p>
-      <w:pPr>
-        <w:spacing w:after="0" w:line="240" w:lineRule="auto"/>
-        <w:jc w:val="center"/>
-        <w:rPr>
-          <w:rFonts w:ascii="Garamond" w:eastAsia="Garamond" w:hAnsi="Garamond" w:cs="Garamond"/>
-          <w:b/>
-          <w:i/>
-          <w:sz w:val="24"/>
-          <w:szCs w:val="24"/>
-          <w:lang w:val="en-US"/>
-        </w:rPr>
-      </w:pPr>
-    </w:p>
-    <w:p>
-      <w:pPr>
-        <w:spacing w:after="0" w:line="240" w:lineRule="auto"/>
-        <w:jc w:val="center"/>
-        <w:rPr>
-          <w:rFonts w:ascii="Garamond" w:eastAsia="Garamond" w:hAnsi="Garamond" w:cs="Garamond"/>
-          <w:b/>
-          <w:i/>
-          <w:sz w:val="24"/>
-          <w:szCs w:val="24"/>
-          <w:lang w:val="en-US"/>
-        </w:rPr>
-      </w:pPr>
-    </w:p>
-    <w:p>
-      <w:pPr>
-        <w:spacing w:after="0" w:line="240" w:lineRule="auto"/>
-        <w:jc w:val="center"/>
-        <w:rPr>
-          <w:rFonts w:ascii="Garamond" w:eastAsia="Garamond" w:hAnsi="Garamond" w:cs="Garamond"/>
-          <w:b/>
-          <w:i/>
-          <w:sz w:val="24"/>
-          <w:szCs w:val="24"/>
-          <w:lang w:val="en-US"/>
-        </w:rPr>
-      </w:pPr>
-    </w:p>
-    <w:p>
-      <w:pPr>
-        <w:spacing w:after="0" w:line="240" w:lineRule="auto"/>
-        <w:jc w:val="center"/>
-        <w:rPr>
-          <w:rFonts w:ascii="Garamond" w:eastAsia="Garamond" w:hAnsi="Garamond" w:cs="Garamond"/>
-          <w:b/>
-          <w:i/>
-          <w:sz w:val="24"/>
-          <w:szCs w:val="24"/>
-          <w:lang w:val="en-US"/>
-        </w:rPr>
-      </w:pPr>
-    </w:p>
-    <w:p>
-      <w:pPr>
-        <w:spacing w:after="0" w:line="240" w:lineRule="auto"/>
-        <w:jc w:val="center"/>
-        <w:rPr>
-          <w:rFonts w:ascii="Garamond" w:eastAsia="Garamond" w:hAnsi="Garamond" w:cs="Garamond"/>
-          <w:b/>
-          <w:i/>
-          <w:sz w:val="24"/>
-          <w:szCs w:val="24"/>
-          <w:lang w:val="en-US"/>
-        </w:rPr>
-      </w:pPr>
-    </w:p>
-    <w:p>
-      <w:pPr>
-        <w:spacing w:after="0" w:line="240" w:lineRule="auto"/>
-        <w:jc w:val="center"/>
-        <w:rPr>
-          <w:rFonts w:ascii="Garamond" w:eastAsia="Garamond" w:hAnsi="Garamond" w:cs="Garamond"/>
-          <w:b/>
-          <w:i/>
-          <w:sz w:val="24"/>
-          <w:szCs w:val="24"/>
-          <w:lang w:val="en-US"/>
-        </w:rPr>
-      </w:pPr>
-    </w:p>
-    <w:p>
-      <w:pPr>
-        <w:spacing w:after="0" w:line="240" w:lineRule="auto"/>
-        <w:jc w:val="center"/>
-        <w:rPr>
-          <w:rFonts w:ascii="Garamond" w:eastAsia="Garamond" w:hAnsi="Garamond" w:cs="Garamond"/>
-          <w:b/>
-          <w:i/>
-          <w:sz w:val="24"/>
-          <w:szCs w:val="24"/>
-          <w:lang w:val="en-US"/>
-        </w:rPr>
-      </w:pPr>
-    </w:p>
-    <w:p>
-      <w:pPr>
-        <w:spacing w:after="0" w:line="240" w:lineRule="auto"/>
-        <w:jc w:val="center"/>
-        <w:rPr>
-          <w:rFonts w:ascii="Garamond" w:eastAsia="Garamond" w:hAnsi="Garamond" w:cs="Garamond"/>
-          <w:b/>
-          <w:i/>
-          <w:sz w:val="24"/>
-          <w:szCs w:val="24"/>
-          <w:lang w:val="en-US"/>
-        </w:rPr>
-      </w:pPr>
-    </w:p>
-    <w:p>
-      <w:pPr>
-        <w:spacing w:after="0" w:line="240" w:lineRule="auto"/>
-        <w:jc w:val="center"/>
-        <w:rPr>
-          <w:rFonts w:ascii="Garamond" w:eastAsia="Garamond" w:hAnsi="Garamond" w:cs="Garamond"/>
-          <w:b/>
-          <w:i/>
-          <w:sz w:val="24"/>
-          <w:szCs w:val="24"/>
-          <w:lang w:val="en-US"/>
-        </w:rPr>
-      </w:pPr>
-    </w:p>
-    <w:p>
-      <w:pPr>
-        <w:spacing w:after="0" w:line="240" w:lineRule="auto"/>
-        <w:jc w:val="center"/>
-        <w:rPr>
-          <w:rFonts w:ascii="Garamond" w:eastAsia="Garamond" w:hAnsi="Garamond" w:cs="Garamond"/>
-          <w:b/>
-          <w:i/>
-          <w:sz w:val="24"/>
-          <w:szCs w:val="24"/>
-          <w:lang w:val="en-US"/>
-        </w:rPr>
-      </w:pPr>
-    </w:p>
-    <w:p>
-      <w:pPr>
-        <w:spacing w:after="0" w:line="240" w:lineRule="auto"/>
-        <w:jc w:val="center"/>
-        <w:rPr>
-          <w:rFonts w:ascii="Garamond" w:eastAsia="Garamond" w:hAnsi="Garamond" w:cs="Garamond"/>
-          <w:b/>
-          <w:i/>
-          <w:sz w:val="24"/>
-          <w:szCs w:val="24"/>
-          <w:lang w:val="en-US"/>
-        </w:rPr>
-      </w:pPr>
-    </w:p>
-    <w:p>
-      <w:pPr>
-        <w:spacing w:after="0" w:line="240" w:lineRule="auto"/>
-        <w:jc w:val="center"/>
-        <w:rPr>
-          <w:rFonts w:ascii="Garamond" w:eastAsia="Garamond" w:hAnsi="Garamond" w:cs="Garamond"/>
-          <w:b/>
-          <w:i/>
-          <w:sz w:val="24"/>
-          <w:szCs w:val="24"/>
-          <w:lang w:val="en-US"/>
-        </w:rPr>
-      </w:pPr>
-    </w:p>
-    <w:p>
-      <w:pPr>
-        <w:spacing w:after="0" w:line="240" w:lineRule="auto"/>
-        <w:jc w:val="both"/>
-        <w:rPr>
-          <w:rFonts w:ascii="Garamond" w:eastAsia="Garamond" w:hAnsi="Garamond" w:cs="Garamond"/>
-          <w:b/>
-          <w:sz w:val="24"/>
-          <w:szCs w:val="24"/>
-          <w:lang w:val="en-US"/>
-        </w:rPr>
-      </w:pPr>
-    </w:p>
-    <w:p>
-      <w:pPr>
-        <w:spacing w:after="0" w:line="240" w:lineRule="auto"/>
-        <w:jc w:val="center"/>
-        <w:rPr>
-          <w:rFonts w:ascii="Garamond" w:eastAsia="Garamond" w:hAnsi="Garamond" w:cs="Garamond"/>
-          <w:b/>
-          <w:sz w:val="24"/>
-          <w:szCs w:val="24"/>
-        </w:rPr>
-      </w:pPr>
-      <w:r>
-        <w:rPr>
-          <w:rFonts w:ascii="Garamond" w:eastAsia="Garamond" w:hAnsi="Garamond" w:cs="Garamond"/>
-          <w:b/>
-          <w:sz w:val="24"/>
-          <w:szCs w:val="24"/>
-        </w:rPr>
-        <w:lastRenderedPageBreak/>
+        </w:rPr>
+      </w:pPr>
+      <w:r>
+        <w:rPr>
+          <w:rFonts w:ascii="Garamond" w:eastAsia="Garamond" w:hAnsi="Garamond" w:cs="Garamond"/>
+          <w:b/>
+          <w:sz w:val="24"/>
+          <w:szCs w:val="24"/>
+        </w:rPr>
         <w:t>RESUMEN</w:t>
       </w:r>
     </w:p>
@@ -1070,34 +650,52 @@
           <w:sz w:val="24"/>
           <w:szCs w:val="24"/>
         </w:rPr>
-        <w:t xml:space="preserve">La contaminación del aire afecta la salud y el medio ambiente. En Colombia, la industrialización, el tráfico y la construcción deterioran la calidad del aire. Aunque Pasto no es altamente </w:t>
-      </w:r>
-      <w:r>
-        <w:rPr>
-          <w:rFonts w:ascii="Garamond" w:eastAsia="Garamond" w:hAnsi="Garamond" w:cs="Garamond"/>
-          <w:color w:val="000000"/>
-          <w:sz w:val="24"/>
-          <w:szCs w:val="24"/>
-        </w:rPr>
-        <w:t>industrializada,</w:t>
-      </w:r>
-      <w:r>
-        <w:rPr>
-          <w:rFonts w:ascii="Garamond" w:eastAsia="Garamond" w:hAnsi="Garamond" w:cs="Garamond"/>
-          <w:color w:val="000000"/>
-          <w:sz w:val="24"/>
-          <w:szCs w:val="24"/>
-        </w:rPr>
-        <w:t xml:space="preserve"> pero </w:t>
-      </w:r>
-      <w:r>
-        <w:rPr>
-          <w:rFonts w:ascii="Garamond" w:eastAsia="Garamond" w:hAnsi="Garamond" w:cs="Garamond"/>
-          <w:color w:val="000000"/>
-          <w:sz w:val="24"/>
-          <w:szCs w:val="24"/>
-        </w:rPr>
-        <w:t>enfrenta contaminación por urbanización y transporte. La Universidad Mariana, pese a sus espacios ecológicos, también está expuesta a fuentes contaminantes como el tráfico y el consumo de cigarrillos.</w:t>
+        <w:t>Los contaminantes presentes en el aire afectan negativamente la salud y el medio ambiente</w:t>
+      </w:r>
+      <w:r>
+        <w:rPr>
+          <w:rFonts w:ascii="Garamond" w:eastAsia="Garamond" w:hAnsi="Garamond" w:cs="Garamond"/>
+          <w:color w:val="000000"/>
+          <w:sz w:val="24"/>
+          <w:szCs w:val="24"/>
+        </w:rPr>
+        <w:t xml:space="preserve">. En Colombia, </w:t>
+      </w:r>
+      <w:r>
+        <w:rPr>
+          <w:rFonts w:ascii="Garamond" w:eastAsia="Garamond" w:hAnsi="Garamond" w:cs="Garamond"/>
+          <w:color w:val="000000"/>
+          <w:sz w:val="24"/>
+          <w:szCs w:val="24"/>
+        </w:rPr>
+        <w:t xml:space="preserve">las actividades antrópicas contribuyen a la emisión tanto de gases de efecto invernadero como de contaminantes; entre las cuales </w:t>
+      </w:r>
+      <w:r>
+        <w:rPr>
+          <w:rFonts w:ascii="Garamond" w:eastAsia="Garamond" w:hAnsi="Garamond" w:cs="Garamond"/>
+          <w:color w:val="000000"/>
+          <w:sz w:val="24"/>
+          <w:szCs w:val="24"/>
+        </w:rPr>
+        <w:t>destacan el tráfico, la construcción, ganadería y agricultura. Este panorama no es indiferente en la ciudad de Pasto, particularmente en la Universidad Mariana la cual, a pesar de la implementación de los lineamientos de su política ambiental</w:t>
+      </w:r>
+      <w:r>
+        <w:rPr>
+          <w:rFonts w:ascii="Garamond" w:eastAsia="Garamond" w:hAnsi="Garamond" w:cs="Garamond"/>
+          <w:color w:val="000000"/>
+          <w:sz w:val="24"/>
+          <w:szCs w:val="24"/>
+        </w:rPr>
+        <w:t>,</w:t>
+      </w:r>
+      <w:r>
+        <w:rPr>
+          <w:rFonts w:ascii="Garamond" w:eastAsia="Garamond" w:hAnsi="Garamond" w:cs="Garamond"/>
+          <w:color w:val="000000"/>
+          <w:sz w:val="24"/>
+          <w:szCs w:val="24"/>
+        </w:rPr>
+        <w:t xml:space="preserve"> aun enfrenta retos asociados con estas fuentes de contaminación.</w:t>
       </w:r>
     </w:p>
     <w:p>
@@ -1144,25 +742,34 @@
           <w:sz w:val="24"/>
           <w:szCs w:val="24"/>
         </w:rPr>
-        <w:t xml:space="preserve">Actualmente, la universidad carece de un sistema accesible de monitoreo del aire, limitando la conciencia sobre sus efectos en la salud. Para abordar esto, el proyecto </w:t>
-      </w:r>
-      <w:r>
-        <w:rPr>
-          <w:rFonts w:ascii="Garamond" w:eastAsia="Garamond" w:hAnsi="Garamond" w:cs="Garamond"/>
-          <w:color w:val="000000"/>
-          <w:sz w:val="24"/>
-          <w:szCs w:val="24"/>
-        </w:rPr>
-        <w:t xml:space="preserve">se centra en desarrollar </w:t>
-      </w:r>
-      <w:r>
-        <w:rPr>
-          <w:rFonts w:ascii="Garamond" w:eastAsia="Garamond" w:hAnsi="Garamond" w:cs="Garamond"/>
-          <w:color w:val="000000"/>
-          <w:sz w:val="24"/>
-          <w:szCs w:val="24"/>
-        </w:rPr>
-        <w:t>una plataforma web para medir en tiempo real el material particulado PM2.5 y PM10, contaminantes vinculados a enfermedades respiratorias y cardiovasculares.</w:t>
+        <w:t>Actualmente, la universidad carece de un sistema accesible de monitoreo de</w:t>
+      </w:r>
+      <w:r>
+        <w:rPr>
+          <w:rFonts w:ascii="Garamond" w:eastAsia="Garamond" w:hAnsi="Garamond" w:cs="Garamond"/>
+          <w:color w:val="000000"/>
+          <w:sz w:val="24"/>
+          <w:szCs w:val="24"/>
+        </w:rPr>
+        <w:t xml:space="preserve"> la calidad de</w:t>
+      </w:r>
+      <w:r>
+        <w:rPr>
+          <w:rFonts w:ascii="Garamond" w:eastAsia="Garamond" w:hAnsi="Garamond" w:cs="Garamond"/>
+          <w:color w:val="000000"/>
+          <w:sz w:val="24"/>
+          <w:szCs w:val="24"/>
+        </w:rPr>
+        <w:t xml:space="preserve"> aire, limitando la</w:t>
+      </w:r>
+      <w:r>
+        <w:rPr>
+          <w:rFonts w:ascii="Garamond" w:eastAsia="Garamond" w:hAnsi="Garamond" w:cs="Garamond"/>
+          <w:color w:val="000000"/>
+          <w:sz w:val="24"/>
+          <w:szCs w:val="24"/>
+        </w:rPr>
+        <w:t xml:space="preserve"> democratización de la información de la presencia de contaminantes en el aire</w:t>
       </w:r>
       <w:r>
         <w:rPr>
@@ -1180,16 +787,162 @@
           <w:sz w:val="24"/>
           <w:szCs w:val="24"/>
         </w:rPr>
-        <w:t>Este proyecto tiene</w:t>
-      </w:r>
-      <w:r>
-        <w:rPr>
-          <w:rFonts w:ascii="Garamond" w:eastAsia="Garamond" w:hAnsi="Garamond" w:cs="Garamond"/>
-          <w:color w:val="000000"/>
-          <w:sz w:val="24"/>
-          <w:szCs w:val="24"/>
-        </w:rPr>
-        <w:t xml:space="preserve"> un impacto social y ambiental positivo, promoviendo el derecho a un ambiente sano y fomentando su replicación en otras instituciones para generar conciencia y reducir la contaminación.</w:t>
+        <w:t xml:space="preserve">y de sus efectos </w:t>
+      </w:r>
+      <w:r>
+        <w:rPr>
+          <w:rFonts w:ascii="Garamond" w:eastAsia="Garamond" w:hAnsi="Garamond" w:cs="Garamond"/>
+          <w:color w:val="000000"/>
+          <w:sz w:val="24"/>
+          <w:szCs w:val="24"/>
+        </w:rPr>
+        <w:t>en la salud</w:t>
+      </w:r>
+      <w:r>
+        <w:rPr>
+          <w:rFonts w:ascii="Garamond" w:eastAsia="Garamond" w:hAnsi="Garamond" w:cs="Garamond"/>
+          <w:color w:val="000000"/>
+          <w:sz w:val="24"/>
+          <w:szCs w:val="24"/>
+        </w:rPr>
+        <w:t xml:space="preserve"> y el medio ambiente</w:t>
+      </w:r>
+      <w:r>
+        <w:rPr>
+          <w:rFonts w:ascii="Garamond" w:eastAsia="Garamond" w:hAnsi="Garamond" w:cs="Garamond"/>
+          <w:color w:val="000000"/>
+          <w:sz w:val="24"/>
+          <w:szCs w:val="24"/>
+        </w:rPr>
+        <w:t>. Para</w:t>
+      </w:r>
+      <w:r>
+        <w:rPr>
+          <w:rFonts w:ascii="Garamond" w:eastAsia="Garamond" w:hAnsi="Garamond" w:cs="Garamond"/>
+          <w:color w:val="000000"/>
+          <w:sz w:val="24"/>
+          <w:szCs w:val="24"/>
+        </w:rPr>
+        <w:t xml:space="preserve"> suplir esta carencia</w:t>
+      </w:r>
+      <w:r>
+        <w:rPr>
+          <w:rFonts w:ascii="Garamond" w:eastAsia="Garamond" w:hAnsi="Garamond" w:cs="Garamond"/>
+          <w:color w:val="000000"/>
+          <w:sz w:val="24"/>
+          <w:szCs w:val="24"/>
+        </w:rPr>
+        <w:t>, el</w:t>
+      </w:r>
+      <w:r>
+        <w:rPr>
+          <w:rFonts w:ascii="Garamond" w:eastAsia="Garamond" w:hAnsi="Garamond" w:cs="Garamond"/>
+          <w:color w:val="000000"/>
+          <w:sz w:val="24"/>
+          <w:szCs w:val="24"/>
+        </w:rPr>
+        <w:t xml:space="preserve"> presente</w:t>
+      </w:r>
+      <w:r>
+        <w:rPr>
+          <w:rFonts w:ascii="Garamond" w:eastAsia="Garamond" w:hAnsi="Garamond" w:cs="Garamond"/>
+          <w:color w:val="000000"/>
+          <w:sz w:val="24"/>
+          <w:szCs w:val="24"/>
+        </w:rPr>
+        <w:t xml:space="preserve"> proyecto</w:t>
+      </w:r>
+      <w:r>
+        <w:rPr>
+          <w:rFonts w:ascii="Garamond" w:eastAsia="Garamond" w:hAnsi="Garamond" w:cs="Garamond"/>
+          <w:color w:val="000000"/>
+          <w:sz w:val="24"/>
+          <w:szCs w:val="24"/>
+        </w:rPr>
+        <w:t xml:space="preserve"> se enfoca en </w:t>
+      </w:r>
+      <w:r>
+        <w:rPr>
+          <w:rFonts w:ascii="Garamond" w:eastAsia="Garamond" w:hAnsi="Garamond" w:cs="Garamond"/>
+          <w:color w:val="000000"/>
+          <w:sz w:val="24"/>
+          <w:szCs w:val="24"/>
+        </w:rPr>
+        <w:t>desarrolla</w:t>
+      </w:r>
+      <w:r>
+        <w:rPr>
+          <w:rFonts w:ascii="Garamond" w:eastAsia="Garamond" w:hAnsi="Garamond" w:cs="Garamond"/>
+          <w:color w:val="000000"/>
+          <w:sz w:val="24"/>
+          <w:szCs w:val="24"/>
+        </w:rPr>
+        <w:t>r</w:t>
+      </w:r>
+      <w:r>
+        <w:rPr>
+          <w:rFonts w:ascii="Garamond" w:eastAsia="Garamond" w:hAnsi="Garamond" w:cs="Garamond"/>
+          <w:color w:val="000000"/>
+          <w:sz w:val="24"/>
+          <w:szCs w:val="24"/>
+        </w:rPr>
+        <w:t xml:space="preserve"> </w:t>
+      </w:r>
+      <w:r>
+        <w:rPr>
+          <w:rFonts w:ascii="Garamond" w:eastAsia="Garamond" w:hAnsi="Garamond" w:cs="Garamond"/>
+          <w:color w:val="000000"/>
+          <w:sz w:val="24"/>
+          <w:szCs w:val="24"/>
+        </w:rPr>
+        <w:t>una plataforma web para medir en tiempo real material particulado</w:t>
+      </w:r>
+      <w:r>
+        <w:rPr>
+          <w:rFonts w:ascii="Garamond" w:eastAsia="Garamond" w:hAnsi="Garamond" w:cs="Garamond"/>
+          <w:color w:val="000000"/>
+          <w:sz w:val="24"/>
+          <w:szCs w:val="24"/>
+        </w:rPr>
+        <w:t xml:space="preserve"> de un diámetro menor a 10</w:t>
+      </w:r>
+      <m:oMath>
+        <m:r>
+          <w:rPr>
+            <w:rFonts w:ascii="Cambria Math" w:eastAsia="Garamond" w:hAnsi="Cambria Math" w:cs="Garamond"/>
+            <w:color w:val="000000"/>
+            <w:sz w:val="24"/>
+            <w:szCs w:val="24"/>
+          </w:rPr>
+          <m:t>μm</m:t>
+        </m:r>
+      </m:oMath>
+      <w:r>
+        <w:rPr>
+          <w:rFonts w:ascii="Garamond" w:eastAsia="Garamond" w:hAnsi="Garamond" w:cs="Garamond"/>
+          <w:color w:val="000000"/>
+          <w:sz w:val="24"/>
+          <w:szCs w:val="24"/>
+        </w:rPr>
+        <w:t>(</w:t>
+      </w:r>
+      <w:r>
+        <w:rPr>
+          <w:rFonts w:ascii="Garamond" w:eastAsia="Garamond" w:hAnsi="Garamond" w:cs="Garamond"/>
+          <w:color w:val="000000"/>
+          <w:sz w:val="24"/>
+          <w:szCs w:val="24"/>
+        </w:rPr>
+        <w:t>PM2.5 y PM10</w:t>
+      </w:r>
+      <w:r>
+        <w:rPr>
+          <w:rFonts w:ascii="Garamond" w:eastAsia="Garamond" w:hAnsi="Garamond" w:cs="Garamond"/>
+          <w:color w:val="000000"/>
+          <w:sz w:val="24"/>
+          <w:szCs w:val="24"/>
+        </w:rPr>
+        <w:t>), utilizando un dispositivo de medición electrónico que registra, procesa y envía la información hacía la plataforma web.</w:t>
       </w:r>
     </w:p>
     <w:p>
@@ -1224,19 +977,23 @@
         <w:jc w:val="both"/>
         <w:rPr>
           <w:rFonts w:ascii="Garamond" w:eastAsia="Garamond" w:hAnsi="Garamond" w:cs="Garamond"/>
-          <w:color w:val="000000"/>
-          <w:sz w:val="24"/>
-          <w:szCs w:val="24"/>
-        </w:rPr>
-      </w:pPr>
-      <w:r>
-        <w:rPr>
-          <w:rFonts w:ascii="Garamond" w:eastAsia="Garamond" w:hAnsi="Garamond" w:cs="Garamond"/>
-          <w:color w:val="000000"/>
-          <w:sz w:val="24"/>
-          <w:szCs w:val="24"/>
-        </w:rPr>
-        <w:t>Modelar el proceso de monitoreo de la calidad del aire para material particulado PM10 y PM2.5</w:t>
+          <w:b/>
+          <w:bCs/>
+          <w:color w:val="000000"/>
+          <w:sz w:val="24"/>
+          <w:szCs w:val="24"/>
+        </w:rPr>
+      </w:pPr>
+      <w:r>
+        <w:rPr>
+          <w:rFonts w:ascii="Garamond" w:eastAsia="Garamond" w:hAnsi="Garamond" w:cs="Garamond"/>
+          <w:b/>
+          <w:bCs/>
+          <w:color w:val="000000"/>
+          <w:sz w:val="24"/>
+          <w:szCs w:val="24"/>
+        </w:rPr>
+        <w:t>Objetivo:</w:t>
       </w:r>
     </w:p>
     <w:p>
@@ -1257,6 +1014,15 @@
           <w:szCs w:val="24"/>
         </w:rPr>
       </w:pPr>
+      <w:r>
+        <w:rPr>
+          <w:rFonts w:ascii="Garamond" w:eastAsia="Garamond" w:hAnsi="Garamond" w:cs="Garamond"/>
+          <w:color w:val="000000"/>
+          <w:sz w:val="24"/>
+          <w:szCs w:val="24"/>
+        </w:rPr>
+        <w:t>Desarrollar una plataforma web que mida material particulado PM10 y PM 2.5 para el monitoreo de la calidad del aire en la Universidad Mariana con el fin de que la comunidad universitaria tenga consciencia sobre la calidad del aire que respira.</w:t>
+      </w:r>
     </w:p>
     <w:p>
       <w:pPr>
@@ -1276,15 +1042,6 @@
           <w:szCs w:val="24"/>
         </w:rPr>
       </w:pPr>
-      <w:r>
-        <w:rPr>
-          <w:rFonts w:ascii="Garamond" w:eastAsia="Garamond" w:hAnsi="Garamond" w:cs="Garamond"/>
-          <w:color w:val="000000"/>
-          <w:sz w:val="24"/>
-          <w:szCs w:val="24"/>
-        </w:rPr>
-        <w:t>Desarrollar la plataforma web que muestre la información del material particulado PM10 y PM 2.5 dentro de la Universidad Mariana.</w:t>
-      </w:r>
     </w:p>
     <w:p>
       <w:pPr>
@@ -1323,15 +1080,6 @@
           <w:szCs w:val="24"/>
         </w:rPr>
       </w:pPr>
-      <w:r>
-        <w:rPr>
-          <w:rFonts w:ascii="Garamond" w:eastAsia="Garamond" w:hAnsi="Garamond" w:cs="Garamond"/>
-          <w:color w:val="000000"/>
-          <w:sz w:val="24"/>
-          <w:szCs w:val="24"/>
-        </w:rPr>
-        <w:t xml:space="preserve">Metodología: </w:t>
-      </w:r>
     </w:p>
     <w:p>
       <w:pPr>
@@ -1351,15 +1099,6 @@
           <w:szCs w:val="24"/>
         </w:rPr>
       </w:pPr>
-      <w:r>
-        <w:rPr>
-          <w:rFonts w:ascii="Garamond" w:eastAsia="Garamond" w:hAnsi="Garamond" w:cs="Garamond"/>
-          <w:color w:val="000000"/>
-          <w:sz w:val="24"/>
-          <w:szCs w:val="24"/>
-        </w:rPr>
-        <w:t>Bajo el apoyo de un experto se reconocieron que factores necesitan calcularse para evaluar la calidad de aire, haciendo una selección final de las variables: P.M 1, P.M 2.5, PM 10, CO, temperatura, humedad y presión atmosférica.</w:t>
-      </w:r>
     </w:p>
     <w:p>
       <w:pPr>
@@ -1374,28 +1113,24 @@
         <w:jc w:val="both"/>
         <w:rPr>
           <w:rFonts w:ascii="Garamond" w:eastAsia="Garamond" w:hAnsi="Garamond" w:cs="Garamond"/>
-          <w:color w:val="000000"/>
-          <w:sz w:val="24"/>
-          <w:szCs w:val="24"/>
-        </w:rPr>
-      </w:pPr>
-      <w:r>
-        <w:rPr>
-          <w:rFonts w:ascii="Garamond" w:eastAsia="Garamond" w:hAnsi="Garamond" w:cs="Garamond"/>
-          <w:color w:val="000000"/>
-          <w:sz w:val="24"/>
-          <w:szCs w:val="24"/>
-        </w:rPr>
-        <w:t xml:space="preserve">Siendo así con el sensor proporcionado por el Mg. Luis Gabriel y previamente validado se hace </w:t>
-      </w:r>
-      <w:r>
-        <w:rPr>
-          <w:rFonts w:ascii="Garamond" w:eastAsia="Garamond" w:hAnsi="Garamond" w:cs="Garamond"/>
-          <w:color w:val="000000"/>
-          <w:sz w:val="24"/>
-          <w:szCs w:val="24"/>
-        </w:rPr>
-        <w:t>recopilación de todas estas variables para finalmente construir un modelo del proceso de recolección y transmisión de las variables</w:t>
+          <w:b/>
+          <w:bCs/>
+          <w:color w:val="000000"/>
+          <w:sz w:val="24"/>
+          <w:szCs w:val="24"/>
+        </w:rPr>
+      </w:pPr>
+      <w:r>
+        <w:rPr>
+          <w:rFonts w:ascii="Garamond" w:eastAsia="Garamond" w:hAnsi="Garamond" w:cs="Garamond"/>
+          <w:b/>
+          <w:bCs/>
+          <w:color w:val="000000"/>
+          <w:sz w:val="24"/>
+          <w:szCs w:val="24"/>
+        </w:rPr>
+        <w:lastRenderedPageBreak/>
+        <w:t xml:space="preserve">Metodología: </w:t>
       </w:r>
     </w:p>
     <w:p>
@@ -1416,6 +1151,105 @@
           <w:szCs w:val="24"/>
         </w:rPr>
       </w:pPr>
+      <w:r>
+        <w:rPr>
+          <w:rFonts w:ascii="Garamond" w:eastAsia="Garamond" w:hAnsi="Garamond" w:cs="Garamond"/>
+          <w:color w:val="000000"/>
+          <w:sz w:val="24"/>
+          <w:szCs w:val="24"/>
+        </w:rPr>
+        <w:t>Se obtuvo un dispositivo electrónico validado el cual es capaz de registrar, procesar y enviar datos de</w:t>
+      </w:r>
+      <w:r>
+        <w:rPr>
+          <w:rFonts w:ascii="Garamond" w:eastAsia="Garamond" w:hAnsi="Garamond" w:cs="Garamond"/>
+          <w:color w:val="000000"/>
+          <w:sz w:val="24"/>
+          <w:szCs w:val="24"/>
+        </w:rPr>
+        <w:t xml:space="preserve"> </w:t>
+      </w:r>
+      <w:r>
+        <w:rPr>
+          <w:rFonts w:ascii="Garamond" w:eastAsia="Garamond" w:hAnsi="Garamond" w:cs="Garamond"/>
+          <w:color w:val="000000"/>
+          <w:sz w:val="24"/>
+          <w:szCs w:val="24"/>
+        </w:rPr>
+        <w:t>material particulado (P.M</w:t>
+      </w:r>
+      <w:r>
+        <w:rPr>
+          <w:rFonts w:ascii="Garamond" w:eastAsia="Garamond" w:hAnsi="Garamond" w:cs="Garamond"/>
+          <w:color w:val="000000"/>
+          <w:sz w:val="24"/>
+          <w:szCs w:val="24"/>
+        </w:rPr>
+        <w:t xml:space="preserve"> 1, P.M 2.5</w:t>
+      </w:r>
+      <w:r>
+        <w:rPr>
+          <w:rFonts w:ascii="Garamond" w:eastAsia="Garamond" w:hAnsi="Garamond" w:cs="Garamond"/>
+          <w:color w:val="000000"/>
+          <w:sz w:val="24"/>
+          <w:szCs w:val="24"/>
+        </w:rPr>
+        <w:t>,</w:t>
+      </w:r>
+      <w:r>
+        <w:rPr>
+          <w:rFonts w:ascii="Garamond" w:eastAsia="Garamond" w:hAnsi="Garamond" w:cs="Garamond"/>
+          <w:color w:val="000000"/>
+          <w:sz w:val="24"/>
+          <w:szCs w:val="24"/>
+        </w:rPr>
+        <w:t xml:space="preserve"> PM 10</w:t>
+      </w:r>
+      <w:r>
+        <w:rPr>
+          <w:rFonts w:ascii="Garamond" w:eastAsia="Garamond" w:hAnsi="Garamond" w:cs="Garamond"/>
+          <w:color w:val="000000"/>
+          <w:sz w:val="24"/>
+          <w:szCs w:val="24"/>
+        </w:rPr>
+        <w:t>), monóxido de carbono (</w:t>
+      </w:r>
+      <w:r>
+        <w:rPr>
+          <w:rFonts w:ascii="Garamond" w:eastAsia="Garamond" w:hAnsi="Garamond" w:cs="Garamond"/>
+          <w:color w:val="000000"/>
+          <w:sz w:val="24"/>
+          <w:szCs w:val="24"/>
+        </w:rPr>
+        <w:t>CO</w:t>
+      </w:r>
+      <w:r>
+        <w:rPr>
+          <w:rFonts w:ascii="Garamond" w:eastAsia="Garamond" w:hAnsi="Garamond" w:cs="Garamond"/>
+          <w:color w:val="000000"/>
+          <w:sz w:val="24"/>
+          <w:szCs w:val="24"/>
+        </w:rPr>
+        <w:t>)</w:t>
+      </w:r>
+      <w:r>
+        <w:rPr>
+          <w:rFonts w:ascii="Garamond" w:eastAsia="Garamond" w:hAnsi="Garamond" w:cs="Garamond"/>
+          <w:color w:val="000000"/>
+          <w:sz w:val="24"/>
+          <w:szCs w:val="24"/>
+        </w:rPr>
+        <w:t>, temperatura, humedad y presión atmosférica</w:t>
+      </w:r>
+      <w:r>
+        <w:rPr>
+          <w:rFonts w:ascii="Garamond" w:eastAsia="Garamond" w:hAnsi="Garamond" w:cs="Garamond"/>
+          <w:color w:val="000000"/>
+          <w:sz w:val="24"/>
+          <w:szCs w:val="24"/>
+        </w:rPr>
+        <w:t>; variables suficientes para evaluar la calidad del aire.</w:t>
+      </w:r>
     </w:p>
     <w:p>
       <w:pPr>
@@ -1430,23 +1264,91 @@
         <w:jc w:val="both"/>
         <w:rPr>
           <w:rFonts w:ascii="Garamond" w:eastAsia="Garamond" w:hAnsi="Garamond" w:cs="Garamond"/>
-          <w:b/>
-          <w:bCs/>
-          <w:color w:val="000000"/>
-          <w:sz w:val="24"/>
-          <w:szCs w:val="24"/>
-        </w:rPr>
-      </w:pPr>
-      <w:r>
-        <w:rPr>
-          <w:rFonts w:ascii="Garamond" w:eastAsia="Garamond" w:hAnsi="Garamond" w:cs="Garamond"/>
-          <w:b/>
-          <w:bCs/>
-          <w:color w:val="000000"/>
-          <w:sz w:val="24"/>
-          <w:szCs w:val="24"/>
-        </w:rPr>
-        <w:t xml:space="preserve">Fase de conexión </w:t>
+          <w:color w:val="000000"/>
+          <w:sz w:val="24"/>
+          <w:szCs w:val="24"/>
+        </w:rPr>
+      </w:pPr>
+      <w:r>
+        <w:rPr>
+          <w:rFonts w:ascii="Garamond" w:eastAsia="Garamond" w:hAnsi="Garamond" w:cs="Garamond"/>
+          <w:color w:val="000000"/>
+          <w:sz w:val="24"/>
+          <w:szCs w:val="24"/>
+        </w:rPr>
+        <w:t xml:space="preserve">Se propuso e implemento </w:t>
+      </w:r>
+      <w:r>
+        <w:rPr>
+          <w:rFonts w:ascii="Garamond" w:eastAsia="Garamond" w:hAnsi="Garamond" w:cs="Garamond"/>
+          <w:color w:val="000000"/>
+          <w:sz w:val="24"/>
+          <w:szCs w:val="24"/>
+        </w:rPr>
+        <w:t>un modelo</w:t>
+      </w:r>
+      <w:r>
+        <w:rPr>
+          <w:rFonts w:ascii="Garamond" w:eastAsia="Garamond" w:hAnsi="Garamond" w:cs="Garamond"/>
+          <w:color w:val="000000"/>
+          <w:sz w:val="24"/>
+          <w:szCs w:val="24"/>
+        </w:rPr>
+        <w:t xml:space="preserve"> algorítmico</w:t>
+      </w:r>
+      <w:r>
+        <w:rPr>
+          <w:rFonts w:ascii="Garamond" w:eastAsia="Garamond" w:hAnsi="Garamond" w:cs="Garamond"/>
+          <w:color w:val="000000"/>
+          <w:sz w:val="24"/>
+          <w:szCs w:val="24"/>
+        </w:rPr>
+        <w:t xml:space="preserve"> del proceso de recolección</w:t>
+      </w:r>
+      <w:r>
+        <w:rPr>
+          <w:rFonts w:ascii="Garamond" w:eastAsia="Garamond" w:hAnsi="Garamond" w:cs="Garamond"/>
+          <w:color w:val="000000"/>
+          <w:sz w:val="24"/>
+          <w:szCs w:val="24"/>
+        </w:rPr>
+        <w:t xml:space="preserve">, </w:t>
+      </w:r>
+      <w:r>
+        <w:rPr>
+          <w:rFonts w:ascii="Garamond" w:eastAsia="Garamond" w:hAnsi="Garamond" w:cs="Garamond"/>
+          <w:color w:val="000000"/>
+          <w:sz w:val="24"/>
+          <w:szCs w:val="24"/>
+        </w:rPr>
+        <w:t>transmisión</w:t>
+      </w:r>
+      <w:r>
+        <w:rPr>
+          <w:rFonts w:ascii="Garamond" w:eastAsia="Garamond" w:hAnsi="Garamond" w:cs="Garamond"/>
+          <w:color w:val="000000"/>
+          <w:sz w:val="24"/>
+          <w:szCs w:val="24"/>
+        </w:rPr>
+        <w:t xml:space="preserve">, visualización, y almacenamiento </w:t>
+      </w:r>
+      <w:r>
+        <w:rPr>
+          <w:rFonts w:ascii="Garamond" w:eastAsia="Garamond" w:hAnsi="Garamond" w:cs="Garamond"/>
+          <w:color w:val="000000"/>
+          <w:sz w:val="24"/>
+          <w:szCs w:val="24"/>
+        </w:rPr>
+        <w:t xml:space="preserve">de </w:t>
+      </w:r>
+      <w:r>
+        <w:rPr>
+          <w:rFonts w:ascii="Garamond" w:eastAsia="Garamond" w:hAnsi="Garamond" w:cs="Garamond"/>
+          <w:color w:val="000000"/>
+          <w:sz w:val="24"/>
+          <w:szCs w:val="24"/>
+        </w:rPr>
+        <w:t xml:space="preserve">la información en tiempo real. </w:t>
       </w:r>
     </w:p>
     <w:p>
@@ -1467,24 +1369,6 @@
           <w:szCs w:val="24"/>
         </w:rPr>
       </w:pPr>
-      <w:r>
-        <w:rPr>
-          <w:rFonts w:ascii="Garamond" w:eastAsia="Garamond" w:hAnsi="Garamond" w:cs="Garamond"/>
-          <w:color w:val="000000"/>
-          <w:sz w:val="24"/>
-          <w:szCs w:val="24"/>
-        </w:rPr>
-        <w:t xml:space="preserve">Se enciende </w:t>
-      </w:r>
-      <w:r>
-        <w:rPr>
-          <w:rFonts w:ascii="Garamond" w:eastAsia="Garamond" w:hAnsi="Garamond" w:cs="Garamond"/>
-          <w:color w:val="000000"/>
-          <w:sz w:val="24"/>
-          <w:szCs w:val="24"/>
-        </w:rPr>
-        <w:t>el microcontrolador esp32 se conecta a wifi para permitir la comunicación inalámbrica con un servicio en la nube para enviar los datos recolectados.</w:t>
-      </w:r>
     </w:p>
     <w:p>
       <w:pPr>
@@ -1499,11 +1383,24 @@
         <w:jc w:val="both"/>
         <w:rPr>
           <w:rFonts w:ascii="Garamond" w:eastAsia="Garamond" w:hAnsi="Garamond" w:cs="Garamond"/>
-          <w:color w:val="000000"/>
-          <w:sz w:val="24"/>
-          <w:szCs w:val="24"/>
-        </w:rPr>
-      </w:pPr>
+          <w:b/>
+          <w:bCs/>
+          <w:color w:val="000000"/>
+          <w:sz w:val="24"/>
+          <w:szCs w:val="24"/>
+        </w:rPr>
+      </w:pPr>
+      <w:r>
+        <w:rPr>
+          <w:rFonts w:ascii="Garamond" w:eastAsia="Garamond" w:hAnsi="Garamond" w:cs="Garamond"/>
+          <w:b/>
+          <w:bCs/>
+          <w:color w:val="000000"/>
+          <w:sz w:val="24"/>
+          <w:szCs w:val="24"/>
+        </w:rPr>
+        <w:t>Resultados:</w:t>
+      </w:r>
     </w:p>
     <w:p>
       <w:pPr>
@@ -1518,13 +1415,184 @@
         <w:jc w:val="both"/>
         <w:rPr>
           <w:rFonts w:ascii="Garamond" w:eastAsia="Garamond" w:hAnsi="Garamond" w:cs="Garamond"/>
+          <w:color w:val="000000"/>
+          <w:sz w:val="24"/>
+          <w:szCs w:val="24"/>
+        </w:rPr>
+      </w:pPr>
+      <w:r>
+        <w:rPr>
+          <w:rFonts w:ascii="Garamond" w:eastAsia="Garamond" w:hAnsi="Garamond" w:cs="Garamond"/>
+          <w:color w:val="000000"/>
+          <w:sz w:val="24"/>
+          <w:szCs w:val="24"/>
+        </w:rPr>
+        <w:t xml:space="preserve">Como parte del modelo algorítmico desarrollado, </w:t>
+      </w:r>
+      <w:r>
+        <w:rPr>
+          <w:rFonts w:ascii="Garamond" w:eastAsia="Garamond" w:hAnsi="Garamond" w:cs="Garamond"/>
+          <w:color w:val="000000"/>
+          <w:sz w:val="24"/>
+          <w:szCs w:val="24"/>
+        </w:rPr>
+        <w:t xml:space="preserve">se identificaron algunas fases fundamentales </w:t>
+      </w:r>
+      <w:r>
+        <w:rPr>
+          <w:rFonts w:ascii="Garamond" w:eastAsia="Garamond" w:hAnsi="Garamond" w:cs="Garamond"/>
+          <w:color w:val="000000"/>
+          <w:sz w:val="24"/>
+          <w:szCs w:val="24"/>
+        </w:rPr>
+        <w:t>descritas a continuación.</w:t>
+      </w:r>
+      <w:r>
+        <w:rPr>
+          <w:rFonts w:ascii="Garamond" w:eastAsia="Garamond" w:hAnsi="Garamond" w:cs="Garamond"/>
+          <w:color w:val="000000"/>
+          <w:sz w:val="24"/>
+          <w:szCs w:val="24"/>
+        </w:rPr>
+        <w:t xml:space="preserve"> </w:t>
+      </w:r>
+      <w:r>
+        <w:rPr>
+          <w:rFonts w:ascii="Garamond" w:eastAsia="Garamond" w:hAnsi="Garamond" w:cs="Garamond"/>
           <w:b/>
           <w:bCs/>
           <w:color w:val="000000"/>
           <w:sz w:val="24"/>
           <w:szCs w:val="24"/>
         </w:rPr>
-      </w:pPr>
+        <w:t>Fase de conexión</w:t>
+      </w:r>
+      <w:r>
+        <w:rPr>
+          <w:rFonts w:ascii="Garamond" w:eastAsia="Garamond" w:hAnsi="Garamond" w:cs="Garamond"/>
+          <w:color w:val="000000"/>
+          <w:sz w:val="24"/>
+          <w:szCs w:val="24"/>
+        </w:rPr>
+        <w:t xml:space="preserve"> en la cual s</w:t>
+      </w:r>
+      <w:r>
+        <w:rPr>
+          <w:rFonts w:ascii="Garamond" w:eastAsia="Garamond" w:hAnsi="Garamond" w:cs="Garamond"/>
+          <w:color w:val="000000"/>
+          <w:sz w:val="24"/>
+          <w:szCs w:val="24"/>
+        </w:rPr>
+        <w:t>e</w:t>
+      </w:r>
+      <w:r>
+        <w:rPr>
+          <w:rFonts w:ascii="Garamond" w:eastAsia="Garamond" w:hAnsi="Garamond" w:cs="Garamond"/>
+          <w:color w:val="000000"/>
+          <w:sz w:val="24"/>
+          <w:szCs w:val="24"/>
+        </w:rPr>
+        <w:t xml:space="preserve"> vincula el dispositivo electrónico</w:t>
+      </w:r>
+      <w:r>
+        <w:rPr>
+          <w:rFonts w:ascii="Garamond" w:eastAsia="Garamond" w:hAnsi="Garamond" w:cs="Garamond"/>
+          <w:color w:val="000000"/>
+          <w:sz w:val="24"/>
+          <w:szCs w:val="24"/>
+        </w:rPr>
+        <w:t xml:space="preserve"> </w:t>
+      </w:r>
+      <w:r>
+        <w:rPr>
+          <w:rFonts w:ascii="Garamond" w:eastAsia="Garamond" w:hAnsi="Garamond" w:cs="Garamond"/>
+          <w:color w:val="000000"/>
+          <w:sz w:val="24"/>
+          <w:szCs w:val="24"/>
+        </w:rPr>
+        <w:t>a</w:t>
+      </w:r>
+      <w:r>
+        <w:rPr>
+          <w:rFonts w:ascii="Garamond" w:eastAsia="Garamond" w:hAnsi="Garamond" w:cs="Garamond"/>
+          <w:color w:val="000000"/>
+          <w:sz w:val="24"/>
+          <w:szCs w:val="24"/>
+        </w:rPr>
+        <w:t xml:space="preserve"> la red </w:t>
+      </w:r>
+      <w:r>
+        <w:rPr>
+          <w:rFonts w:ascii="Garamond" w:eastAsia="Garamond" w:hAnsi="Garamond" w:cs="Garamond"/>
+          <w:color w:val="000000"/>
+          <w:sz w:val="24"/>
+          <w:szCs w:val="24"/>
+        </w:rPr>
+        <w:t>wifi para permitir la comunicación inalámbrica</w:t>
+      </w:r>
+      <w:r>
+        <w:rPr>
+          <w:rFonts w:ascii="Garamond" w:eastAsia="Garamond" w:hAnsi="Garamond" w:cs="Garamond"/>
+          <w:color w:val="000000"/>
+          <w:sz w:val="24"/>
+          <w:szCs w:val="24"/>
+        </w:rPr>
+        <w:t xml:space="preserve"> y el</w:t>
+      </w:r>
+      <w:r>
+        <w:rPr>
+          <w:rFonts w:ascii="Garamond" w:eastAsia="Garamond" w:hAnsi="Garamond" w:cs="Garamond"/>
+          <w:color w:val="000000"/>
+          <w:sz w:val="24"/>
+          <w:szCs w:val="24"/>
+        </w:rPr>
+        <w:t xml:space="preserve"> env</w:t>
+      </w:r>
+      <w:r>
+        <w:rPr>
+          <w:rFonts w:ascii="Garamond" w:eastAsia="Garamond" w:hAnsi="Garamond" w:cs="Garamond"/>
+          <w:color w:val="000000"/>
+          <w:sz w:val="24"/>
+          <w:szCs w:val="24"/>
+        </w:rPr>
+        <w:t>ío de</w:t>
+      </w:r>
+      <w:r>
+        <w:rPr>
+          <w:rFonts w:ascii="Garamond" w:eastAsia="Garamond" w:hAnsi="Garamond" w:cs="Garamond"/>
+          <w:color w:val="000000"/>
+          <w:sz w:val="24"/>
+          <w:szCs w:val="24"/>
+        </w:rPr>
+        <w:t xml:space="preserve"> datos</w:t>
+      </w:r>
+      <w:r>
+        <w:rPr>
+          <w:rFonts w:ascii="Garamond" w:eastAsia="Garamond" w:hAnsi="Garamond" w:cs="Garamond"/>
+          <w:color w:val="000000"/>
+          <w:sz w:val="24"/>
+          <w:szCs w:val="24"/>
+        </w:rPr>
+        <w:t xml:space="preserve"> registrados</w:t>
+      </w:r>
+      <w:r>
+        <w:rPr>
+          <w:rFonts w:ascii="Garamond" w:eastAsia="Garamond" w:hAnsi="Garamond" w:cs="Garamond"/>
+          <w:color w:val="000000"/>
+          <w:sz w:val="24"/>
+          <w:szCs w:val="24"/>
+        </w:rPr>
+        <w:t>.</w:t>
+      </w:r>
+      <w:r>
+        <w:rPr>
+          <w:rFonts w:ascii="Garamond" w:eastAsia="Garamond" w:hAnsi="Garamond" w:cs="Garamond"/>
+          <w:color w:val="000000"/>
+          <w:sz w:val="24"/>
+          <w:szCs w:val="24"/>
+        </w:rPr>
+        <w:t xml:space="preserve"> En la </w:t>
+      </w:r>
       <w:r>
         <w:rPr>
           <w:rFonts w:ascii="Garamond" w:eastAsia="Garamond" w:hAnsi="Garamond" w:cs="Garamond"/>
@@ -1534,7 +1602,234 @@
           <w:sz w:val="24"/>
           <w:szCs w:val="24"/>
         </w:rPr>
-        <w:t>Fase de registro y acondicionamiento de datos</w:t>
+        <w:t>fase de registro y acondicionamiento de datos</w:t>
+      </w:r>
+      <w:r>
+        <w:rPr>
+          <w:rFonts w:ascii="Garamond" w:eastAsia="Garamond" w:hAnsi="Garamond" w:cs="Garamond"/>
+          <w:color w:val="000000"/>
+          <w:sz w:val="24"/>
+          <w:szCs w:val="24"/>
+        </w:rPr>
+        <w:t xml:space="preserve"> el dispositivo electrónico procesa la información de variables relacionadas con la calidad del aire</w:t>
+      </w:r>
+      <w:r>
+        <w:rPr>
+          <w:rFonts w:ascii="Garamond" w:eastAsia="Garamond" w:hAnsi="Garamond" w:cs="Garamond"/>
+          <w:color w:val="000000"/>
+          <w:sz w:val="24"/>
+          <w:szCs w:val="24"/>
+        </w:rPr>
+        <w:t xml:space="preserve">. En la </w:t>
+      </w:r>
+      <w:r>
+        <w:rPr>
+          <w:rFonts w:ascii="Garamond" w:eastAsia="Garamond" w:hAnsi="Garamond" w:cs="Garamond"/>
+          <w:b/>
+          <w:bCs/>
+          <w:color w:val="000000"/>
+          <w:sz w:val="24"/>
+          <w:szCs w:val="24"/>
+        </w:rPr>
+        <w:t>fase de transmisión</w:t>
+      </w:r>
+      <w:r>
+        <w:rPr>
+          <w:rFonts w:ascii="Garamond" w:eastAsia="Garamond" w:hAnsi="Garamond" w:cs="Garamond"/>
+          <w:color w:val="000000"/>
+          <w:sz w:val="24"/>
+          <w:szCs w:val="24"/>
+        </w:rPr>
+        <w:t xml:space="preserve"> el dispositivo electrónico convierte la información a formato </w:t>
+      </w:r>
+      <w:r>
+        <w:rPr>
+          <w:rFonts w:ascii="Garamond" w:eastAsia="Garamond" w:hAnsi="Garamond" w:cs="Garamond"/>
+          <w:i/>
+          <w:iCs/>
+          <w:color w:val="000000"/>
+          <w:sz w:val="24"/>
+          <w:szCs w:val="24"/>
+        </w:rPr>
+        <w:t>JSON</w:t>
+      </w:r>
+      <w:r>
+        <w:rPr>
+          <w:rFonts w:ascii="Garamond" w:eastAsia="Garamond" w:hAnsi="Garamond" w:cs="Garamond"/>
+          <w:color w:val="000000"/>
+          <w:sz w:val="24"/>
+          <w:szCs w:val="24"/>
+        </w:rPr>
+        <w:t xml:space="preserve"> </w:t>
+      </w:r>
+      <w:r>
+        <w:rPr>
+          <w:rFonts w:ascii="Garamond" w:eastAsia="Garamond" w:hAnsi="Garamond" w:cs="Garamond"/>
+          <w:color w:val="000000"/>
+          <w:sz w:val="24"/>
+          <w:szCs w:val="24"/>
+        </w:rPr>
+        <w:t xml:space="preserve">para su envío a través de la </w:t>
+      </w:r>
+      <w:r>
+        <w:rPr>
+          <w:rFonts w:ascii="Garamond" w:eastAsia="Garamond" w:hAnsi="Garamond" w:cs="Garamond"/>
+          <w:i/>
+          <w:iCs/>
+          <w:color w:val="000000"/>
+          <w:sz w:val="24"/>
+          <w:szCs w:val="24"/>
+        </w:rPr>
+        <w:t>API</w:t>
+      </w:r>
+      <w:r>
+        <w:rPr>
+          <w:rFonts w:ascii="Garamond" w:eastAsia="Garamond" w:hAnsi="Garamond" w:cs="Garamond"/>
+          <w:color w:val="000000"/>
+          <w:sz w:val="24"/>
+          <w:szCs w:val="24"/>
+        </w:rPr>
+        <w:t xml:space="preserve"> de </w:t>
+      </w:r>
+      <w:r>
+        <w:rPr>
+          <w:rFonts w:ascii="Garamond" w:eastAsia="Garamond" w:hAnsi="Garamond" w:cs="Garamond"/>
+          <w:i/>
+          <w:iCs/>
+          <w:color w:val="000000"/>
+          <w:sz w:val="24"/>
+          <w:szCs w:val="24"/>
+        </w:rPr>
+        <w:t>Google</w:t>
+      </w:r>
+      <w:r>
+        <w:rPr>
+          <w:rFonts w:ascii="Garamond" w:eastAsia="Garamond" w:hAnsi="Garamond" w:cs="Garamond"/>
+          <w:color w:val="000000"/>
+          <w:sz w:val="24"/>
+          <w:szCs w:val="24"/>
+        </w:rPr>
+        <w:t xml:space="preserve"> </w:t>
+      </w:r>
+      <w:r>
+        <w:rPr>
+          <w:rFonts w:ascii="Garamond" w:eastAsia="Garamond" w:hAnsi="Garamond" w:cs="Garamond"/>
+          <w:i/>
+          <w:iCs/>
+          <w:color w:val="000000"/>
+          <w:sz w:val="24"/>
+          <w:szCs w:val="24"/>
+        </w:rPr>
+        <w:t>Apps Script</w:t>
+      </w:r>
+      <w:r>
+        <w:rPr>
+          <w:rFonts w:ascii="Garamond" w:eastAsia="Garamond" w:hAnsi="Garamond" w:cs="Garamond"/>
+          <w:color w:val="000000"/>
+          <w:sz w:val="24"/>
+          <w:szCs w:val="24"/>
+        </w:rPr>
+        <w:t xml:space="preserve">, utilizando el protocolo </w:t>
+      </w:r>
+      <w:r>
+        <w:rPr>
+          <w:rFonts w:ascii="Garamond" w:eastAsia="Garamond" w:hAnsi="Garamond" w:cs="Garamond"/>
+          <w:i/>
+          <w:iCs/>
+          <w:color w:val="000000"/>
+          <w:sz w:val="24"/>
+          <w:szCs w:val="24"/>
+        </w:rPr>
+        <w:t>HTTP</w:t>
+      </w:r>
+      <w:r>
+        <w:rPr>
+          <w:rFonts w:ascii="Garamond" w:eastAsia="Garamond" w:hAnsi="Garamond" w:cs="Garamond"/>
+          <w:color w:val="000000"/>
+          <w:sz w:val="24"/>
+          <w:szCs w:val="24"/>
+        </w:rPr>
+        <w:t xml:space="preserve"> mediante el método </w:t>
+      </w:r>
+      <w:r>
+        <w:rPr>
+          <w:rFonts w:ascii="Garamond" w:eastAsia="Garamond" w:hAnsi="Garamond" w:cs="Garamond"/>
+          <w:i/>
+          <w:iCs/>
+          <w:color w:val="000000"/>
+          <w:sz w:val="24"/>
+          <w:szCs w:val="24"/>
+        </w:rPr>
+        <w:t>doPost</w:t>
+      </w:r>
+      <w:r>
+        <w:rPr>
+          <w:rFonts w:ascii="Garamond" w:eastAsia="Garamond" w:hAnsi="Garamond" w:cs="Garamond"/>
+          <w:color w:val="000000"/>
+          <w:sz w:val="24"/>
+          <w:szCs w:val="24"/>
+        </w:rPr>
+        <w:t xml:space="preserve">. De esta manera, los datos son recibidos y almacenados en la hoja de cálculo de </w:t>
+      </w:r>
+      <w:r>
+        <w:rPr>
+          <w:rFonts w:ascii="Garamond" w:eastAsia="Garamond" w:hAnsi="Garamond" w:cs="Garamond"/>
+          <w:i/>
+          <w:iCs/>
+          <w:color w:val="000000"/>
+          <w:sz w:val="24"/>
+          <w:szCs w:val="24"/>
+        </w:rPr>
+        <w:t>Google Sheets</w:t>
+      </w:r>
+      <w:r>
+        <w:rPr>
+          <w:rFonts w:ascii="Garamond" w:eastAsia="Garamond" w:hAnsi="Garamond" w:cs="Garamond"/>
+          <w:i/>
+          <w:iCs/>
+          <w:color w:val="000000"/>
+          <w:sz w:val="24"/>
+          <w:szCs w:val="24"/>
+        </w:rPr>
+        <w:t xml:space="preserve">. </w:t>
+      </w:r>
+      <w:r>
+        <w:rPr>
+          <w:rFonts w:ascii="Garamond" w:eastAsia="Garamond" w:hAnsi="Garamond" w:cs="Garamond"/>
+          <w:color w:val="000000"/>
+          <w:sz w:val="24"/>
+          <w:szCs w:val="24"/>
+        </w:rPr>
+        <w:t>Por último,</w:t>
+      </w:r>
+      <w:r>
+        <w:rPr>
+          <w:rFonts w:ascii="Garamond" w:eastAsia="Garamond" w:hAnsi="Garamond" w:cs="Garamond"/>
+          <w:color w:val="000000"/>
+          <w:sz w:val="24"/>
+          <w:szCs w:val="24"/>
+        </w:rPr>
+        <w:t xml:space="preserve"> en la </w:t>
+      </w:r>
+      <w:r>
+        <w:rPr>
+          <w:rFonts w:ascii="Garamond" w:eastAsia="Garamond" w:hAnsi="Garamond" w:cs="Garamond"/>
+          <w:b/>
+          <w:bCs/>
+          <w:color w:val="000000"/>
+          <w:sz w:val="24"/>
+          <w:szCs w:val="24"/>
+        </w:rPr>
+        <w:t>fase de visualización</w:t>
+      </w:r>
+      <w:r>
+        <w:rPr>
+          <w:rFonts w:ascii="Garamond" w:eastAsia="Garamond" w:hAnsi="Garamond" w:cs="Garamond"/>
+          <w:color w:val="000000"/>
+          <w:sz w:val="24"/>
+          <w:szCs w:val="24"/>
+        </w:rPr>
+        <w:t xml:space="preserve"> se grafican los datos y se analizan bajo la resolución 2254 del 2017.</w:t>
       </w:r>
     </w:p>
     <w:p>
@@ -1555,42 +1850,6 @@
           <w:szCs w:val="24"/>
         </w:rPr>
       </w:pPr>
-      <w:r>
-        <w:rPr>
-          <w:rFonts w:ascii="Garamond" w:eastAsia="Garamond" w:hAnsi="Garamond" w:cs="Garamond"/>
-          <w:color w:val="000000"/>
-          <w:sz w:val="24"/>
-          <w:szCs w:val="24"/>
-        </w:rPr>
-        <w:t>Luego</w:t>
-      </w:r>
-      <w:r>
-        <w:rPr>
-          <w:rFonts w:ascii="Garamond" w:eastAsia="Garamond" w:hAnsi="Garamond" w:cs="Garamond"/>
-          <w:color w:val="000000"/>
-          <w:sz w:val="24"/>
-          <w:szCs w:val="24"/>
-        </w:rPr>
-        <w:t xml:space="preserve"> se realiza la medición de las variables. Dado que no todos los datos captados son digitales, es necesario realizar una conversión para obtenerlos en la unidad de medida establecida. La frecuencia de medición se ha determinado </w:t>
-      </w:r>
-      <w:r>
-        <w:rPr>
-          <w:rFonts w:ascii="Garamond" w:eastAsia="Garamond" w:hAnsi="Garamond" w:cs="Garamond"/>
-          <w:color w:val="000000"/>
-          <w:sz w:val="24"/>
-          <w:szCs w:val="24"/>
-        </w:rPr>
-        <w:t xml:space="preserve">a </w:t>
-      </w:r>
-      <w:r>
-        <w:rPr>
-          <w:rFonts w:ascii="Garamond" w:eastAsia="Garamond" w:hAnsi="Garamond" w:cs="Garamond"/>
-          <w:color w:val="000000"/>
-          <w:sz w:val="24"/>
-          <w:szCs w:val="24"/>
-        </w:rPr>
-        <w:t>cada 5 segundos para las 7 variables.</w:t>
-      </w:r>
     </w:p>
     <w:p>
       <w:pPr>
@@ -1605,11 +1864,24 @@
         <w:jc w:val="both"/>
         <w:rPr>
           <w:rFonts w:ascii="Garamond" w:eastAsia="Garamond" w:hAnsi="Garamond" w:cs="Garamond"/>
-          <w:color w:val="000000"/>
-          <w:sz w:val="24"/>
-          <w:szCs w:val="24"/>
-        </w:rPr>
-      </w:pPr>
+          <w:b/>
+          <w:bCs/>
+          <w:color w:val="000000"/>
+          <w:sz w:val="24"/>
+          <w:szCs w:val="24"/>
+        </w:rPr>
+      </w:pPr>
+      <w:r>
+        <w:rPr>
+          <w:rFonts w:ascii="Garamond" w:eastAsia="Garamond" w:hAnsi="Garamond" w:cs="Garamond"/>
+          <w:b/>
+          <w:bCs/>
+          <w:color w:val="000000"/>
+          <w:sz w:val="24"/>
+          <w:szCs w:val="24"/>
+        </w:rPr>
+        <w:t xml:space="preserve">Conclusión: </w:t>
+      </w:r>
     </w:p>
     <w:p>
       <w:pPr>
@@ -1624,23 +1896,28 @@
         <w:jc w:val="both"/>
         <w:rPr>
           <w:rFonts w:ascii="Garamond" w:eastAsia="Garamond" w:hAnsi="Garamond" w:cs="Garamond"/>
-          <w:b/>
-          <w:bCs/>
-          <w:color w:val="000000"/>
-          <w:sz w:val="24"/>
-          <w:szCs w:val="24"/>
-        </w:rPr>
-      </w:pPr>
-      <w:r>
-        <w:rPr>
-          <w:rFonts w:ascii="Garamond" w:eastAsia="Garamond" w:hAnsi="Garamond" w:cs="Garamond"/>
-          <w:b/>
-          <w:bCs/>
-          <w:color w:val="000000"/>
-          <w:sz w:val="24"/>
-          <w:szCs w:val="24"/>
-        </w:rPr>
-        <w:t xml:space="preserve">Fase de transmisión </w:t>
+          <w:color w:val="000000"/>
+          <w:sz w:val="24"/>
+          <w:szCs w:val="24"/>
+        </w:rPr>
+      </w:pPr>
+      <w:r>
+        <w:rPr>
+          <w:rFonts w:ascii="Garamond" w:eastAsia="Garamond" w:hAnsi="Garamond" w:cs="Garamond"/>
+          <w:color w:val="000000"/>
+          <w:sz w:val="24"/>
+          <w:szCs w:val="24"/>
+        </w:rPr>
+        <w:t>La aplicación del modelo algorítmico permitió estandarizar</w:t>
+      </w:r>
+      <w:r>
+        <w:rPr>
+          <w:rFonts w:ascii="Garamond" w:eastAsia="Garamond" w:hAnsi="Garamond" w:cs="Garamond"/>
+          <w:color w:val="000000"/>
+          <w:sz w:val="24"/>
+          <w:szCs w:val="24"/>
+        </w:rPr>
+        <w:t xml:space="preserve"> la medición, la visualización mediante una interfaz gráfica de variables relacionadas con contaminantes en aire, permitiendo un análisis dicotómico de la calidad del aire que se respira.</w:t>
       </w:r>
     </w:p>
     <w:p>
@@ -1661,359 +1938,13 @@
           <w:szCs w:val="24"/>
         </w:rPr>
       </w:pPr>
-      <w:r>
-        <w:rPr>
-          <w:rFonts w:ascii="Garamond" w:eastAsia="Garamond" w:hAnsi="Garamond" w:cs="Garamond"/>
-          <w:color w:val="000000"/>
-          <w:sz w:val="24"/>
-          <w:szCs w:val="24"/>
-        </w:rPr>
-        <w:t xml:space="preserve">Ya </w:t>
-      </w:r>
-      <w:r>
-        <w:rPr>
-          <w:rFonts w:ascii="Garamond" w:eastAsia="Garamond" w:hAnsi="Garamond" w:cs="Garamond"/>
-          <w:color w:val="000000"/>
-          <w:sz w:val="24"/>
-          <w:szCs w:val="24"/>
-        </w:rPr>
-        <w:t xml:space="preserve">acondicionada la información, el microcontrolador la convierte a formato JSON para su envío a través de la API de Google Apps Script, utilizando el protocolo HTTP mediante el método </w:t>
-      </w:r>
-      <w:proofErr w:type="spellStart"/>
-      <w:r>
-        <w:rPr>
-          <w:rFonts w:ascii="Garamond" w:eastAsia="Garamond" w:hAnsi="Garamond" w:cs="Garamond"/>
-          <w:color w:val="000000"/>
-          <w:sz w:val="24"/>
-          <w:szCs w:val="24"/>
-        </w:rPr>
-        <w:t>doPost</w:t>
-      </w:r>
-      <w:proofErr w:type="spellEnd"/>
-      <w:r>
-        <w:rPr>
-          <w:rFonts w:ascii="Garamond" w:eastAsia="Garamond" w:hAnsi="Garamond" w:cs="Garamond"/>
-          <w:color w:val="000000"/>
-          <w:sz w:val="24"/>
-          <w:szCs w:val="24"/>
-        </w:rPr>
-        <w:t xml:space="preserve">. De esta manera, los datos son recibidos y almacenados en la hoja de cálculo de Google </w:t>
-      </w:r>
-      <w:proofErr w:type="spellStart"/>
-      <w:r>
-        <w:rPr>
-          <w:rFonts w:ascii="Garamond" w:eastAsia="Garamond" w:hAnsi="Garamond" w:cs="Garamond"/>
-          <w:color w:val="000000"/>
-          <w:sz w:val="24"/>
-          <w:szCs w:val="24"/>
-        </w:rPr>
-        <w:t>Sheets</w:t>
-      </w:r>
-      <w:proofErr w:type="spellEnd"/>
-    </w:p>
-    <w:p>
-      <w:pPr>
-        <w:pBdr>
-          <w:top w:val="nil"/>
-          <w:left w:val="nil"/>
-          <w:bottom w:val="nil"/>
-          <w:right w:val="nil"/>
-          <w:between w:val="nil"/>
-        </w:pBdr>
+    </w:p>
+    <w:p>
+      <w:pPr>
         <w:spacing w:after="0" w:line="240" w:lineRule="auto"/>
         <w:jc w:val="both"/>
         <w:rPr>
           <w:rFonts w:ascii="Garamond" w:eastAsia="Garamond" w:hAnsi="Garamond" w:cs="Garamond"/>
-          <w:color w:val="000000"/>
-          <w:sz w:val="24"/>
-          <w:szCs w:val="24"/>
-        </w:rPr>
-      </w:pPr>
-    </w:p>
-    <w:p>
-      <w:pPr>
-        <w:pBdr>
-          <w:top w:val="nil"/>
-          <w:left w:val="nil"/>
-          <w:bottom w:val="nil"/>
-          <w:right w:val="nil"/>
-          <w:between w:val="nil"/>
-        </w:pBdr>
-        <w:spacing w:after="0" w:line="240" w:lineRule="auto"/>
-        <w:jc w:val="both"/>
-        <w:rPr>
-          <w:rFonts w:ascii="Garamond" w:eastAsia="Garamond" w:hAnsi="Garamond" w:cs="Garamond"/>
-          <w:b/>
-          <w:bCs/>
-          <w:color w:val="000000"/>
-          <w:sz w:val="24"/>
-          <w:szCs w:val="24"/>
-        </w:rPr>
-      </w:pPr>
-      <w:r>
-        <w:rPr>
-          <w:rFonts w:ascii="Garamond" w:eastAsia="Garamond" w:hAnsi="Garamond" w:cs="Garamond"/>
-          <w:b/>
-          <w:bCs/>
-          <w:color w:val="000000"/>
-          <w:sz w:val="24"/>
-          <w:szCs w:val="24"/>
-        </w:rPr>
-        <w:t>Fase de visualización</w:t>
-      </w:r>
-    </w:p>
-    <w:p>
-      <w:pPr>
-        <w:pBdr>
-          <w:top w:val="nil"/>
-          <w:left w:val="nil"/>
-          <w:bottom w:val="nil"/>
-          <w:right w:val="nil"/>
-          <w:between w:val="nil"/>
-        </w:pBdr>
-        <w:spacing w:after="0" w:line="240" w:lineRule="auto"/>
-        <w:jc w:val="both"/>
-        <w:rPr>
-          <w:rFonts w:ascii="Garamond" w:eastAsia="Garamond" w:hAnsi="Garamond" w:cs="Garamond"/>
-          <w:color w:val="000000"/>
-          <w:sz w:val="24"/>
-          <w:szCs w:val="24"/>
-        </w:rPr>
-      </w:pPr>
-      <w:r>
-        <w:rPr>
-          <w:rFonts w:ascii="Garamond" w:eastAsia="Garamond" w:hAnsi="Garamond" w:cs="Garamond"/>
-          <w:color w:val="000000"/>
-          <w:sz w:val="24"/>
-          <w:szCs w:val="24"/>
-        </w:rPr>
-        <w:lastRenderedPageBreak/>
-        <w:t>L</w:t>
-      </w:r>
-      <w:r>
-        <w:rPr>
-          <w:rFonts w:ascii="Garamond" w:eastAsia="Garamond" w:hAnsi="Garamond" w:cs="Garamond"/>
-          <w:color w:val="000000"/>
-          <w:sz w:val="24"/>
-          <w:szCs w:val="24"/>
-        </w:rPr>
-        <w:t xml:space="preserve">os datos después de su transmisión serán representados gráficamente en una interfaz, logrando que cualquier usuario comprenda el nivel de la calidad de aire. </w:t>
-      </w:r>
-      <w:r>
-        <w:rPr>
-          <w:rFonts w:ascii="Garamond" w:eastAsia="Garamond" w:hAnsi="Garamond" w:cs="Garamond"/>
-          <w:color w:val="000000"/>
-          <w:sz w:val="24"/>
-          <w:szCs w:val="24"/>
-        </w:rPr>
-        <w:t>P</w:t>
-      </w:r>
-      <w:r>
-        <w:rPr>
-          <w:rFonts w:ascii="Garamond" w:eastAsia="Garamond" w:hAnsi="Garamond" w:cs="Garamond"/>
-          <w:color w:val="000000"/>
-          <w:sz w:val="24"/>
-          <w:szCs w:val="24"/>
-        </w:rPr>
-        <w:t xml:space="preserve">rincipalmente con un gráfico de sectores se </w:t>
-      </w:r>
-      <w:r>
-        <w:rPr>
-          <w:rFonts w:ascii="Garamond" w:eastAsia="Garamond" w:hAnsi="Garamond" w:cs="Garamond"/>
-          <w:color w:val="000000"/>
-          <w:sz w:val="24"/>
-          <w:szCs w:val="24"/>
-        </w:rPr>
-        <w:t>evalúa</w:t>
-      </w:r>
-      <w:r>
-        <w:rPr>
-          <w:rFonts w:ascii="Garamond" w:eastAsia="Garamond" w:hAnsi="Garamond" w:cs="Garamond"/>
-          <w:color w:val="000000"/>
-          <w:sz w:val="24"/>
-          <w:szCs w:val="24"/>
-        </w:rPr>
-        <w:t xml:space="preserve"> si la calidad del aire en la Universidad Mariana es buena, </w:t>
-      </w:r>
-      <w:r>
-        <w:rPr>
-          <w:rFonts w:ascii="Garamond" w:eastAsia="Garamond" w:hAnsi="Garamond" w:cs="Garamond"/>
-          <w:color w:val="000000"/>
-          <w:sz w:val="24"/>
-          <w:szCs w:val="24"/>
-        </w:rPr>
-        <w:t>así</w:t>
-      </w:r>
-      <w:r>
-        <w:rPr>
-          <w:rFonts w:ascii="Garamond" w:eastAsia="Garamond" w:hAnsi="Garamond" w:cs="Garamond"/>
-          <w:color w:val="000000"/>
-          <w:sz w:val="24"/>
-          <w:szCs w:val="24"/>
-        </w:rPr>
-        <w:t xml:space="preserve"> como </w:t>
-      </w:r>
-      <w:r>
-        <w:rPr>
-          <w:rFonts w:ascii="Garamond" w:eastAsia="Garamond" w:hAnsi="Garamond" w:cs="Garamond"/>
-          <w:color w:val="000000"/>
-          <w:sz w:val="24"/>
-          <w:szCs w:val="24"/>
-        </w:rPr>
-        <w:t>t</w:t>
-      </w:r>
-      <w:r>
-        <w:rPr>
-          <w:rFonts w:ascii="Garamond" w:eastAsia="Garamond" w:hAnsi="Garamond" w:cs="Garamond"/>
-          <w:color w:val="000000"/>
-          <w:sz w:val="24"/>
-          <w:szCs w:val="24"/>
-        </w:rPr>
-        <w:t>ambién</w:t>
-      </w:r>
-      <w:r>
-        <w:rPr>
-          <w:rFonts w:ascii="Garamond" w:eastAsia="Garamond" w:hAnsi="Garamond" w:cs="Garamond"/>
-          <w:color w:val="000000"/>
-          <w:sz w:val="24"/>
-          <w:szCs w:val="24"/>
-        </w:rPr>
-        <w:t xml:space="preserve"> se m</w:t>
-      </w:r>
-      <w:r>
-        <w:rPr>
-          <w:rFonts w:ascii="Garamond" w:eastAsia="Garamond" w:hAnsi="Garamond" w:cs="Garamond"/>
-          <w:color w:val="000000"/>
-          <w:sz w:val="24"/>
-          <w:szCs w:val="24"/>
-        </w:rPr>
-        <w:t>uestra</w:t>
-      </w:r>
-      <w:r>
-        <w:rPr>
-          <w:rFonts w:ascii="Garamond" w:eastAsia="Garamond" w:hAnsi="Garamond" w:cs="Garamond"/>
-          <w:color w:val="000000"/>
-          <w:sz w:val="24"/>
-          <w:szCs w:val="24"/>
-        </w:rPr>
-        <w:t xml:space="preserve"> si está en una situación de prevención, alerta o emergencia. Estos distintos niveles s</w:t>
-      </w:r>
-      <w:r>
-        <w:rPr>
-          <w:rFonts w:ascii="Garamond" w:eastAsia="Garamond" w:hAnsi="Garamond" w:cs="Garamond"/>
-          <w:color w:val="000000"/>
-          <w:sz w:val="24"/>
-          <w:szCs w:val="24"/>
-        </w:rPr>
-        <w:t>on</w:t>
-      </w:r>
-      <w:r>
-        <w:rPr>
-          <w:rFonts w:ascii="Garamond" w:eastAsia="Garamond" w:hAnsi="Garamond" w:cs="Garamond"/>
-          <w:color w:val="000000"/>
-          <w:sz w:val="24"/>
-          <w:szCs w:val="24"/>
-        </w:rPr>
-        <w:t xml:space="preserve"> determinados según la resolución 2254 de 2017, en donde se especifica </w:t>
-      </w:r>
-      <w:r>
-        <w:rPr>
-          <w:rFonts w:ascii="Garamond" w:eastAsia="Garamond" w:hAnsi="Garamond" w:cs="Garamond"/>
-          <w:color w:val="000000"/>
-          <w:sz w:val="24"/>
-          <w:szCs w:val="24"/>
-        </w:rPr>
-        <w:t>cuáles</w:t>
-      </w:r>
-      <w:r>
-        <w:rPr>
-          <w:rFonts w:ascii="Garamond" w:eastAsia="Garamond" w:hAnsi="Garamond" w:cs="Garamond"/>
-          <w:color w:val="000000"/>
-          <w:sz w:val="24"/>
-          <w:szCs w:val="24"/>
-        </w:rPr>
-        <w:t xml:space="preserve"> son los distintos niveles </w:t>
-      </w:r>
-      <w:r>
-        <w:rPr>
-          <w:rFonts w:ascii="Garamond" w:eastAsia="Garamond" w:hAnsi="Garamond" w:cs="Garamond"/>
-          <w:color w:val="000000"/>
-          <w:sz w:val="24"/>
-          <w:szCs w:val="24"/>
-        </w:rPr>
-        <w:t xml:space="preserve">permitidos </w:t>
-      </w:r>
-      <w:r>
-        <w:rPr>
-          <w:rFonts w:ascii="Garamond" w:eastAsia="Garamond" w:hAnsi="Garamond" w:cs="Garamond"/>
-          <w:color w:val="000000"/>
-          <w:sz w:val="24"/>
-          <w:szCs w:val="24"/>
-        </w:rPr>
-        <w:t xml:space="preserve">de material particulado y otros contaminantes. Por otra </w:t>
-      </w:r>
-      <w:r>
-        <w:rPr>
-          <w:rFonts w:ascii="Garamond" w:eastAsia="Garamond" w:hAnsi="Garamond" w:cs="Garamond"/>
-          <w:color w:val="000000"/>
-          <w:sz w:val="24"/>
-          <w:szCs w:val="24"/>
-        </w:rPr>
-        <w:t>parte,</w:t>
-      </w:r>
-      <w:r>
-        <w:rPr>
-          <w:rFonts w:ascii="Garamond" w:eastAsia="Garamond" w:hAnsi="Garamond" w:cs="Garamond"/>
-          <w:color w:val="000000"/>
-          <w:sz w:val="24"/>
-          <w:szCs w:val="24"/>
-        </w:rPr>
-        <w:t xml:space="preserve"> en un gráfico de frecuencias se contempla cada una de las variables recolectadas, así como un resumen de los niveles de estas </w:t>
-      </w:r>
-      <w:r>
-        <w:rPr>
-          <w:rFonts w:ascii="Garamond" w:eastAsia="Garamond" w:hAnsi="Garamond" w:cs="Garamond"/>
-          <w:color w:val="000000"/>
-          <w:sz w:val="24"/>
-          <w:szCs w:val="24"/>
-        </w:rPr>
-        <w:t>es</w:t>
-      </w:r>
-      <w:r>
-        <w:rPr>
-          <w:rFonts w:ascii="Garamond" w:eastAsia="Garamond" w:hAnsi="Garamond" w:cs="Garamond"/>
-          <w:color w:val="000000"/>
-          <w:sz w:val="24"/>
-          <w:szCs w:val="24"/>
-        </w:rPr>
-        <w:t xml:space="preserve"> presentado en un histograma.</w:t>
-      </w:r>
-    </w:p>
-    <w:p>
-      <w:pPr>
-        <w:pBdr>
-          <w:top w:val="nil"/>
-          <w:left w:val="nil"/>
-          <w:bottom w:val="nil"/>
-          <w:right w:val="nil"/>
-          <w:between w:val="nil"/>
-        </w:pBdr>
-        <w:spacing w:after="0" w:line="240" w:lineRule="auto"/>
-        <w:jc w:val="both"/>
-        <w:rPr>
-          <w:rFonts w:ascii="Garamond" w:eastAsia="Garamond" w:hAnsi="Garamond" w:cs="Garamond"/>
-          <w:color w:val="000000"/>
-          <w:sz w:val="24"/>
-          <w:szCs w:val="24"/>
-        </w:rPr>
-      </w:pPr>
-    </w:p>
-    <w:p>
-      <w:pPr>
-        <w:spacing w:after="0" w:line="240" w:lineRule="auto"/>
-        <w:jc w:val="both"/>
-        <w:rPr>
-          <w:rFonts w:ascii="Garamond" w:eastAsia="Garamond" w:hAnsi="Garamond" w:cs="Garamond"/>
           <w:sz w:val="24"/>
           <w:szCs w:val="24"/>
         </w:rPr>
@@ -2034,7 +1965,34 @@
           <w:sz w:val="24"/>
           <w:szCs w:val="24"/>
         </w:rPr>
-        <w:t>calidad de aire, interfaz, monitoreo.</w:t>
+        <w:t>calidad de aire, interfaz</w:t>
+      </w:r>
+      <w:r>
+        <w:rPr>
+          <w:rFonts w:ascii="Garamond" w:eastAsia="Garamond" w:hAnsi="Garamond" w:cs="Garamond"/>
+          <w:b/>
+          <w:sz w:val="24"/>
+          <w:szCs w:val="24"/>
+        </w:rPr>
+        <w:t xml:space="preserve"> gráfica</w:t>
+      </w:r>
+      <w:r>
+        <w:rPr>
+          <w:rFonts w:ascii="Garamond" w:eastAsia="Garamond" w:hAnsi="Garamond" w:cs="Garamond"/>
+          <w:b/>
+          <w:sz w:val="24"/>
+          <w:szCs w:val="24"/>
+        </w:rPr>
+        <w:t>, monitoreo</w:t>
+      </w:r>
+      <w:r>
+        <w:rPr>
+          <w:rFonts w:ascii="Garamond" w:eastAsia="Garamond" w:hAnsi="Garamond" w:cs="Garamond"/>
+          <w:b/>
+          <w:sz w:val="24"/>
+          <w:szCs w:val="24"/>
+        </w:rPr>
+        <w:t xml:space="preserve">, contaminación. </w:t>
       </w:r>
     </w:p>
     <w:p>
@@ -2135,7 +2093,7 @@
     </w:p>
     <w:p/>
     <w:sectPr>
-      <w:headerReference w:type="default" r:id="rId7"/>
+      <w:headerReference w:type="default" r:id="rId8"/>
       <w:pgSz w:w="12240" w:h="15840"/>
       <w:pgMar w:top="2127" w:right="1701" w:bottom="1417" w:left="1701" w:header="708" w:footer="708" w:gutter="0"/>
       <w:pgNumType w:start="1"/>
@@ -2665,7 +2623,7 @@
   <w:style w:type="paragraph" w:default="1" w:styleId="Normal">
     <w:name w:val="Normal"/>
     <w:qFormat/>
-    <w:rsid w:val="0062273A"/>
+    <w:rsid w:val="006D126D"/>
   </w:style>
   <w:style w:type="paragraph" w:styleId="Ttulo1">
     <w:name w:val="heading 1"/>
@@ -3004,6 +2962,16 @@
       <w:szCs w:val="24"/>
     </w:rPr>
   </w:style>
+  <w:style w:type="character" w:styleId="Textodelmarcadordeposicin">
+    <w:name w:val="Placeholder Text"/>
+    <w:basedOn w:val="Fuentedeprrafopredeter"/>
+    <w:uiPriority w:val="99"/>
+    <w:semiHidden/>
+    <w:rsid w:val="006325DF"/>
+    <w:rPr>
+      <w:color w:val="808080"/>
+    </w:rPr>
+  </w:style>
 </w:styles>
 </file>
 
@@ -3274,6 +3242,10 @@
 </go:gDocsCustomXmlDataStorage>
 </file>
 
+<file path=customXml/item2.xml><?xml version="1.0" encoding="utf-8"?>
+<b:Sources xmlns:b="http://schemas.openxmlformats.org/officeDocument/2006/bibliography" xmlns="http://schemas.openxmlformats.org/officeDocument/2006/bibliography" SelectedStyle="\APASixthEditionOfficeOnline.xsl" StyleName="APA" Version="6"/>
+</file>
+
 <file path=customXml/itemProps1.xml><?xml version="1.0" encoding="utf-8"?>
 <ds:datastoreItem xmlns:ds="http://schemas.openxmlformats.org/officeDocument/2006/customXml" ds:itemID="{11111111-1234-1234-1234-123412341234}">
   <ds:schemaRefs>
@@ -3281,4 +3253,12 @@
     <ds:schemaRef ds:uri="http://schemas.openxmlformats.org/officeDocument/2006/relationships"/>
   </ds:schemaRefs>
 </ds:datastoreItem>
+</file>
+
+<file path=customXml/itemProps2.xml><?xml version="1.0" encoding="utf-8"?>
+<ds:datastoreItem xmlns:ds="http://schemas.openxmlformats.org/officeDocument/2006/customXml" ds:itemID="{D4C613B5-8CD6-4957-BC01-F0BDA8B8B4C8}">
+  <ds:schemaRefs>
+    <ds:schemaRef ds:uri="http://schemas.openxmlformats.org/officeDocument/2006/bibliography"/>
+  </ds:schemaRefs>
+</ds:datastoreItem>
 </file>
</xml_diff>